<commit_message>
Aggregate type to english
</commit_message>
<xml_diff>
--- a/docs/TCC.docx
+++ b/docs/TCC.docx
@@ -3943,6 +3943,8 @@
       <w:pPr>
         <w:spacing w:after="168"/>
         <w:sectPr>
+          <w:footerReference w:type="even" r:id="rId8"/>
+          <w:footerReference w:type="default" r:id="rId9"/>
           <w:pgSz w:w="11906" w:h="16838"/>
           <w:pgMar w:top="1701" w:right="1134" w:bottom="1134" w:left="1701" w:header="1134" w:footer="709" w:gutter="0"/>
           <w:pgNumType w:start="12"/>
@@ -4144,7 +4146,7 @@
                     </pic:cNvPicPr>
                   </pic:nvPicPr>
                   <pic:blipFill>
-                    <a:blip r:embed="rId8">
+                    <a:blip r:embed="rId10">
                       <a:extLst>
                         <a:ext uri="{28A0092B-C50C-407E-A947-70E740481C1C}">
                           <a14:useLocalDpi xmlns:a14="http://schemas.microsoft.com/office/drawing/2010/main" val="0"/>
@@ -4922,69 +4924,53 @@
     </w:p>
     <w:p>
       <w:pPr>
+        <w:spacing w:afterLines="0" w:line="240" w:lineRule="auto"/>
+        <w:ind w:firstLine="0"/>
+        <w:jc w:val="left"/>
+        <w:rPr>
+          <w:rFonts w:ascii="Times New Roman" w:hAnsi="Times New Roman"/>
+        </w:rPr>
+      </w:pPr>
+      <w:hyperlink r:id="rId11" w:history="1">
+        <w:r>
+          <w:rPr>
+            <w:rStyle w:val="Hyperlink"/>
+          </w:rPr>
+          <w:t>https://www.feis.unesp.br/Home/departamentos/engenhariamecanica/pos-graduacao/dissertacao_rfnascimento.pdf</w:t>
+        </w:r>
+      </w:hyperlink>
+    </w:p>
+    <w:p>
+      <w:pPr>
         <w:spacing w:after="168"/>
         <w:ind w:firstLine="708"/>
       </w:pPr>
-      <w:r>
-        <w:rPr>
-          <w:noProof/>
-        </w:rPr>
-        <w:drawing>
-          <wp:anchor distT="0" distB="0" distL="114300" distR="114300" simplePos="0" relativeHeight="251658240" behindDoc="0" locked="0" layoutInCell="1" allowOverlap="1" wp14:anchorId="2EDCF454" wp14:editId="6D9610E8">
-            <wp:simplePos x="0" y="0"/>
-            <wp:positionH relativeFrom="column">
-              <wp:posOffset>0</wp:posOffset>
-            </wp:positionH>
-            <wp:positionV relativeFrom="paragraph">
-              <wp:posOffset>365125</wp:posOffset>
-            </wp:positionV>
-            <wp:extent cx="5932170" cy="1187450"/>
-            <wp:effectExtent l="0" t="0" r="0" b="6350"/>
-            <wp:wrapSquare wrapText="bothSides"/>
-            <wp:docPr id="26" name="Imagem 26" descr="Uma imagem contendo screenshot&#10;&#10;Descrição gerada automaticamente"/>
-            <wp:cNvGraphicFramePr>
-              <a:graphicFrameLocks xmlns:a="http://schemas.openxmlformats.org/drawingml/2006/main" noChangeAspect="1"/>
-            </wp:cNvGraphicFramePr>
-            <a:graphic xmlns:a="http://schemas.openxmlformats.org/drawingml/2006/main">
-              <a:graphicData uri="http://schemas.openxmlformats.org/drawingml/2006/picture">
-                <pic:pic xmlns:pic="http://schemas.openxmlformats.org/drawingml/2006/picture">
-                  <pic:nvPicPr>
-                    <pic:cNvPr id="1" name=""/>
-                    <pic:cNvPicPr/>
-                  </pic:nvPicPr>
-                  <pic:blipFill>
-                    <a:blip r:embed="rId9">
-                      <a:extLst>
-                        <a:ext uri="{28A0092B-C50C-407E-A947-70E740481C1C}">
-                          <a14:useLocalDpi xmlns:a14="http://schemas.microsoft.com/office/drawing/2010/main" val="0"/>
-                        </a:ext>
-                      </a:extLst>
-                    </a:blip>
-                    <a:stretch>
-                      <a:fillRect/>
-                    </a:stretch>
-                  </pic:blipFill>
-                  <pic:spPr>
-                    <a:xfrm>
-                      <a:off x="0" y="0"/>
-                      <a:ext cx="5932170" cy="1187450"/>
-                    </a:xfrm>
-                    <a:prstGeom prst="rect">
-                      <a:avLst/>
-                    </a:prstGeom>
-                  </pic:spPr>
-                </pic:pic>
-              </a:graphicData>
-            </a:graphic>
-            <wp14:sizeRelH relativeFrom="margin">
-              <wp14:pctWidth>0</wp14:pctWidth>
-            </wp14:sizeRelH>
-            <wp14:sizeRelV relativeFrom="margin">
-              <wp14:pctHeight>0</wp14:pctHeight>
-            </wp14:sizeRelV>
-          </wp:anchor>
-        </w:drawing>
-      </w:r>
+    </w:p>
+    <w:p>
+      <w:pPr>
+        <w:spacing w:afterLines="0" w:line="240" w:lineRule="auto"/>
+        <w:ind w:firstLine="0"/>
+        <w:jc w:val="left"/>
+        <w:rPr>
+          <w:rFonts w:ascii="Times New Roman" w:hAnsi="Times New Roman"/>
+        </w:rPr>
+      </w:pPr>
+      <w:hyperlink r:id="rId12" w:anchor="v=onepage&amp;q=%22elemento%20de%20viga%22&amp;f=false" w:history="1">
+        <w:r>
+          <w:rPr>
+            <w:rStyle w:val="Hyperlink"/>
+          </w:rPr>
+          <w:t>https://books.google.com.br/books?id=JrdiDwAAQBAJ&amp;pg=PT179&amp;dq=%22elemento+de+viga%22&amp;hl=pt-BR&amp;sa=X&amp;ved=0ahUKEwjY_7Wl15jnAhWUILkGHUp-CqoQ6AEIKTAA#v=onepage&amp;q=%22elemento%20de%20viga%22&amp;f=false</w:t>
+        </w:r>
+      </w:hyperlink>
+    </w:p>
+    <w:p>
+      <w:pPr>
+        <w:spacing w:after="168"/>
+        <w:ind w:firstLine="708"/>
+      </w:pPr>
+      <w:bookmarkStart w:id="5" w:name="_GoBack"/>
+      <w:bookmarkEnd w:id="5"/>
     </w:p>
     <w:p>
       <w:pPr>
@@ -5033,7 +5019,13 @@
         <w:ind w:firstLine="708"/>
       </w:pPr>
       <w:r>
-        <w:t>O método, apesar de ser bastante abrangente, será usado apenas no contexto de elementos de vigas, isto quer dizer que contaremos apenas com a presença de esforços verticais e momento.</w:t>
+        <w:t>O método, apesar de ser bastante abrangente, será usado apenas no contexto de elementos de vigas, isto quer dizer que contaremos apenas com a presença de esforços verticais e momento</w:t>
+      </w:r>
+      <w:r>
+        <w:t xml:space="preserve"> fletor</w:t>
+      </w:r>
+      <w:r>
+        <w:t>.</w:t>
       </w:r>
     </w:p>
     <w:p>
@@ -5078,7 +5070,11 @@
         <w:ind w:firstLine="708"/>
       </w:pPr>
       <w:r>
-        <w:t>Os elementos de vigas são partes da estrutura homogêneas formadas por uma seção de propriedades geométricas conhecidas, um determinado material que o confere características físicas como elasticidade e capacidade de dilatação térmica e, por fim, um par de nós que determina sua posição na estrutura e sua condição de contorno para a resolução das equações.</w:t>
+        <w:t xml:space="preserve">Os elementos de vigas são partes da estrutura homogêneas formadas por uma seção de propriedades geométricas conhecidas, um determinado material que o confere características físicas como elasticidade e capacidade de dilatação térmica e, </w:t>
+      </w:r>
+      <w:r>
+        <w:lastRenderedPageBreak/>
+        <w:t>por fim, um par de nós que determina sua posição na estrutura e sua condição de contorno para a resolução das equações.</w:t>
       </w:r>
     </w:p>
     <w:p>
@@ -5189,7 +5185,7 @@
                     <pic:cNvPicPr/>
                   </pic:nvPicPr>
                   <pic:blipFill>
-                    <a:blip r:embed="rId10">
+                    <a:blip r:embed="rId13">
                       <a:extLst>
                         <a:ext uri="{28A0092B-C50C-407E-A947-70E740481C1C}">
                           <a14:useLocalDpi xmlns:a14="http://schemas.microsoft.com/office/drawing/2010/main" val="0"/>
@@ -5222,6 +5218,7 @@
         <w:ind w:firstLine="708"/>
       </w:pPr>
       <w:r>
+        <w:lastRenderedPageBreak/>
         <w:t>IMAGEM</w:t>
       </w:r>
     </w:p>
@@ -5237,7 +5234,6 @@
         <w:ind w:firstLine="708"/>
       </w:pPr>
       <w:r>
-        <w:lastRenderedPageBreak/>
         <w:t>P</w:t>
       </w:r>
       <w:r>
@@ -5281,7 +5277,7 @@
                     <pic:cNvPicPr/>
                   </pic:nvPicPr>
                   <pic:blipFill>
-                    <a:blip r:embed="rId11">
+                    <a:blip r:embed="rId14">
                       <a:extLst>
                         <a:ext uri="{28A0092B-C50C-407E-A947-70E740481C1C}">
                           <a14:useLocalDpi xmlns:a14="http://schemas.microsoft.com/office/drawing/2010/main" val="0"/>
@@ -5396,6 +5392,7 @@
         <w:ind w:firstLine="708"/>
       </w:pPr>
       <w:r>
+        <w:lastRenderedPageBreak/>
         <w:t>O esforço F será o fator de maior interesse inicialmente e o resultado que queremos obter porque, a partir dele, conseguimos as reações de apoio.</w:t>
       </w:r>
     </w:p>
@@ -5411,7 +5408,6 @@
         <w:ind w:firstLine="708"/>
       </w:pPr>
       <w:r>
-        <w:lastRenderedPageBreak/>
         <w:t>Alguns deslocamentos são conhecidos por conta das condições de contorno dos nós. Por exemplo, o apoio representa deslocamento vertical nulo, enquanto o engaste define tanto deslocamento vertical nulo quanto o movimento de rotação. Assim, não será um grande desafio definir essa variável.</w:t>
       </w:r>
     </w:p>
@@ -5489,7 +5485,7 @@
                     <pic:cNvPicPr/>
                   </pic:nvPicPr>
                   <pic:blipFill>
-                    <a:blip r:embed="rId12"/>
+                    <a:blip r:embed="rId15"/>
                     <a:stretch>
                       <a:fillRect/>
                     </a:stretch>
@@ -5695,6 +5691,7 @@
         <w:t>anti-</w:t>
       </w:r>
       <w:r>
+        <w:lastRenderedPageBreak/>
         <w:t>horário do momento também. Assim, esses esforços assumem valores negativos quando o sentido é oposto ao exposto</w:t>
       </w:r>
       <w:r>
@@ -5725,7 +5722,6 @@
         <w:ind w:firstLine="0"/>
       </w:pPr>
       <w:r>
-        <w:lastRenderedPageBreak/>
         <w:t xml:space="preserve">Os deslocamentos podemos representar </w:t>
       </w:r>
       <w:r>
@@ -7491,6 +7487,7 @@
         <w:rPr>
           <w:rFonts w:eastAsiaTheme="minorEastAsia"/>
         </w:rPr>
+        <w:lastRenderedPageBreak/>
         <w:drawing>
           <wp:inline distT="0" distB="0" distL="0" distR="0" wp14:anchorId="71CB120C" wp14:editId="57545C0B">
             <wp:extent cx="2723104" cy="1199545"/>
@@ -7507,7 +7504,7 @@
                     <pic:cNvPicPr/>
                   </pic:nvPicPr>
                   <pic:blipFill>
-                    <a:blip r:embed="rId13"/>
+                    <a:blip r:embed="rId16"/>
                     <a:stretch>
                       <a:fillRect/>
                     </a:stretch>
@@ -7540,7 +7537,6 @@
         <w:rPr>
           <w:rFonts w:eastAsiaTheme="minorEastAsia"/>
         </w:rPr>
-        <w:lastRenderedPageBreak/>
         <w:t>Temos, desse modo:</w:t>
       </w:r>
     </w:p>
@@ -9420,6 +9416,7 @@
             <w:rPr>
               <w:rFonts w:ascii="Cambria Math" w:eastAsiaTheme="minorEastAsia" w:hAnsi="Cambria Math"/>
             </w:rPr>
+            <w:lastRenderedPageBreak/>
             <m:t>V</m:t>
           </m:r>
           <m:d>
@@ -9898,7 +9895,6 @@
         <w:rPr>
           <w:rFonts w:eastAsiaTheme="minorEastAsia"/>
         </w:rPr>
-        <w:lastRenderedPageBreak/>
         <w:t xml:space="preserve">Integrando mais uma vez, temos </w:t>
       </w:r>
       <m:oMath>
@@ -11355,6 +11351,7 @@
         <w:rPr>
           <w:rFonts w:eastAsiaTheme="minorEastAsia"/>
         </w:rPr>
+        <w:lastRenderedPageBreak/>
         <w:t xml:space="preserve">Mas já remos a relação entre </w:t>
       </w:r>
       <m:oMath>
@@ -11698,7 +11695,6 @@
         <w:rPr>
           <w:rFonts w:eastAsiaTheme="minorEastAsia"/>
         </w:rPr>
-        <w:lastRenderedPageBreak/>
         <w:t xml:space="preserve">Aplicando mais uma vez a relação entre as duas constantes, conseguimos determinar </w:t>
       </w:r>
       <m:oMath>
@@ -15038,7 +15034,7 @@
                     <pic:cNvPicPr/>
                   </pic:nvPicPr>
                   <pic:blipFill>
-                    <a:blip r:embed="rId14"/>
+                    <a:blip r:embed="rId17"/>
                     <a:stretch>
                       <a:fillRect/>
                     </a:stretch>
@@ -22249,7 +22245,7 @@
                     <pic:cNvPicPr/>
                   </pic:nvPicPr>
                   <pic:blipFill>
-                    <a:blip r:embed="rId15"/>
+                    <a:blip r:embed="rId18"/>
                     <a:stretch>
                       <a:fillRect/>
                     </a:stretch>
@@ -22302,7 +22298,7 @@
                     <pic:cNvPicPr/>
                   </pic:nvPicPr>
                   <pic:blipFill>
-                    <a:blip r:embed="rId16"/>
+                    <a:blip r:embed="rId19"/>
                     <a:stretch>
                       <a:fillRect/>
                     </a:stretch>
@@ -22359,7 +22355,7 @@
                     <pic:cNvPicPr/>
                   </pic:nvPicPr>
                   <pic:blipFill>
-                    <a:blip r:embed="rId17"/>
+                    <a:blip r:embed="rId20"/>
                     <a:stretch>
                       <a:fillRect/>
                     </a:stretch>
@@ -22512,7 +22508,7 @@
                     <pic:cNvPicPr/>
                   </pic:nvPicPr>
                   <pic:blipFill>
-                    <a:blip r:embed="rId18"/>
+                    <a:blip r:embed="rId21"/>
                     <a:stretch>
                       <a:fillRect/>
                     </a:stretch>
@@ -23111,7 +23107,7 @@
                     <pic:cNvPicPr/>
                   </pic:nvPicPr>
                   <pic:blipFill>
-                    <a:blip r:embed="rId19"/>
+                    <a:blip r:embed="rId22"/>
                     <a:stretch>
                       <a:fillRect/>
                     </a:stretch>
@@ -23175,7 +23171,7 @@
                     <pic:cNvPicPr/>
                   </pic:nvPicPr>
                   <pic:blipFill>
-                    <a:blip r:embed="rId20"/>
+                    <a:blip r:embed="rId23"/>
                     <a:stretch>
                       <a:fillRect/>
                     </a:stretch>
@@ -23249,7 +23245,7 @@
                     <pic:cNvPicPr/>
                   </pic:nvPicPr>
                   <pic:blipFill>
-                    <a:blip r:embed="rId21"/>
+                    <a:blip r:embed="rId24"/>
                     <a:stretch>
                       <a:fillRect/>
                     </a:stretch>
@@ -24099,7 +24095,22 @@
         <w:t xml:space="preserve"> balizar toda a aplicação deste material.</w:t>
       </w:r>
       <w:r>
-        <w:t xml:space="preserve"> Iremos dividir esses conhecimentos em três partes: </w:t>
+        <w:t xml:space="preserve"> Iremos dividir esses conhecimentos em </w:t>
+      </w:r>
+      <w:r>
+        <w:t>quatro</w:t>
+      </w:r>
+      <w:r>
+        <w:t xml:space="preserve"> partes: </w:t>
+      </w:r>
+      <w:r>
+        <w:t>informações</w:t>
+      </w:r>
+      <w:r>
+        <w:t xml:space="preserve"> do concreto</w:t>
+      </w:r>
+      <w:r>
+        <w:t xml:space="preserve">, </w:t>
       </w:r>
       <w:r>
         <w:t>cálculo do aços transversais (estribos), cálculo dos aços longitudinais</w:t>
@@ -24112,20 +24123,792 @@
       <w:pPr>
         <w:spacing w:after="168"/>
         <w:ind w:firstLine="708"/>
-        <w:rPr>
-          <w:rFonts w:ascii="Menlo" w:eastAsia="Times New Roman" w:hAnsi="Menlo" w:cs="Menlo"/>
+      </w:pPr>
+    </w:p>
+    <w:p>
+      <w:pPr>
+        <w:spacing w:after="168"/>
+        <w:ind w:firstLine="708"/>
+      </w:pPr>
+      <w:r>
+        <w:t>Informações</w:t>
+      </w:r>
+      <w:r>
+        <w:t xml:space="preserve"> do concreto</w:t>
+      </w:r>
+      <w:r>
+        <w:t>:</w:t>
+      </w:r>
+    </w:p>
+    <w:p>
+      <w:pPr>
+        <w:spacing w:after="168"/>
+        <w:ind w:firstLine="0"/>
+      </w:pPr>
+    </w:p>
+    <w:p>
+      <w:pPr>
+        <w:spacing w:after="168"/>
+        <w:ind w:firstLine="0"/>
+      </w:pPr>
+      <w:r>
+        <w:t>Resistência</w:t>
+      </w:r>
+      <w:r>
+        <w:t xml:space="preserve"> de projeto:</w:t>
+      </w:r>
+    </w:p>
+    <w:p>
+      <w:pPr>
+        <w:spacing w:after="168"/>
+        <w:ind w:firstLine="708"/>
+        <w:rPr>
+          <w:rFonts w:ascii="Times New Roman" w:eastAsia="Times New Roman" w:hAnsi="Times New Roman" w:cs="Times New Roman"/>
+          <w:szCs w:val="24"/>
+          <w:lang w:eastAsia="pt-BR"/>
+        </w:rPr>
+      </w:pPr>
+      <m:oMathPara>
+        <m:oMath>
+          <m:sSub>
+            <m:sSubPr>
+              <m:ctrlPr>
+                <w:rPr>
+                  <w:rFonts w:ascii="Cambria Math" w:eastAsia="Times New Roman" w:hAnsi="Cambria Math" w:cs="Times New Roman"/>
+                  <w:i/>
+                  <w:szCs w:val="24"/>
+                  <w:lang w:eastAsia="pt-BR"/>
+                </w:rPr>
+              </m:ctrlPr>
+            </m:sSubPr>
+            <m:e>
+              <m:r>
+                <w:rPr>
+                  <w:rFonts w:ascii="Cambria Math" w:eastAsia="Times New Roman" w:hAnsi="Cambria Math" w:cs="Times New Roman"/>
+                  <w:szCs w:val="24"/>
+                  <w:lang w:eastAsia="pt-BR"/>
+                </w:rPr>
+                <m:t>f</m:t>
+              </m:r>
+            </m:e>
+            <m:sub>
+              <m:r>
+                <w:rPr>
+                  <w:rFonts w:ascii="Cambria Math" w:eastAsia="Times New Roman" w:hAnsi="Cambria Math" w:cs="Times New Roman"/>
+                  <w:szCs w:val="24"/>
+                  <w:lang w:eastAsia="pt-BR"/>
+                </w:rPr>
+                <m:t>cd</m:t>
+              </m:r>
+            </m:sub>
+          </m:sSub>
+          <m:r>
+            <w:rPr>
+              <w:rFonts w:ascii="Cambria Math" w:eastAsia="Times New Roman" w:hAnsi="Cambria Math" w:cs="Times New Roman"/>
+              <w:szCs w:val="24"/>
+              <w:lang w:eastAsia="pt-BR"/>
+            </w:rPr>
+            <m:t>=</m:t>
+          </m:r>
+          <m:f>
+            <m:fPr>
+              <m:ctrlPr>
+                <w:rPr>
+                  <w:rFonts w:ascii="Cambria Math" w:eastAsia="Times New Roman" w:hAnsi="Cambria Math" w:cs="Times New Roman"/>
+                  <w:i/>
+                  <w:szCs w:val="24"/>
+                  <w:lang w:eastAsia="pt-BR"/>
+                </w:rPr>
+              </m:ctrlPr>
+            </m:fPr>
+            <m:num>
+              <m:sSub>
+                <m:sSubPr>
+                  <m:ctrlPr>
+                    <w:rPr>
+                      <w:rFonts w:ascii="Cambria Math" w:eastAsia="Times New Roman" w:hAnsi="Cambria Math" w:cs="Times New Roman"/>
+                      <w:i/>
+                      <w:szCs w:val="24"/>
+                      <w:lang w:eastAsia="pt-BR"/>
+                    </w:rPr>
+                  </m:ctrlPr>
+                </m:sSubPr>
+                <m:e>
+                  <m:r>
+                    <w:rPr>
+                      <w:rFonts w:ascii="Cambria Math" w:eastAsia="Times New Roman" w:hAnsi="Cambria Math" w:cs="Times New Roman"/>
+                      <w:szCs w:val="24"/>
+                      <w:lang w:eastAsia="pt-BR"/>
+                    </w:rPr>
+                    <m:t>f</m:t>
+                  </m:r>
+                </m:e>
+                <m:sub>
+                  <m:r>
+                    <w:rPr>
+                      <w:rFonts w:ascii="Cambria Math" w:eastAsia="Times New Roman" w:hAnsi="Cambria Math" w:cs="Times New Roman"/>
+                      <w:szCs w:val="24"/>
+                      <w:lang w:eastAsia="pt-BR"/>
+                    </w:rPr>
+                    <m:t>ck</m:t>
+                  </m:r>
+                </m:sub>
+              </m:sSub>
+            </m:num>
+            <m:den>
+              <m:sSub>
+                <m:sSubPr>
+                  <m:ctrlPr>
+                    <w:rPr>
+                      <w:rFonts w:ascii="Cambria Math" w:eastAsia="Times New Roman" w:hAnsi="Cambria Math" w:cs="Times New Roman"/>
+                      <w:i/>
+                      <w:szCs w:val="24"/>
+                      <w:lang w:eastAsia="pt-BR"/>
+                    </w:rPr>
+                  </m:ctrlPr>
+                </m:sSubPr>
+                <m:e>
+                  <m:r>
+                    <w:rPr>
+                      <w:rFonts w:ascii="Cambria Math" w:eastAsia="Times New Roman" w:hAnsi="Cambria Math" w:cs="Times New Roman"/>
+                      <w:szCs w:val="24"/>
+                      <w:lang w:eastAsia="pt-BR"/>
+                    </w:rPr>
+                    <m:t>γ</m:t>
+                  </m:r>
+                </m:e>
+                <m:sub>
+                  <m:r>
+                    <w:rPr>
+                      <w:rFonts w:ascii="Cambria Math" w:eastAsia="Times New Roman" w:hAnsi="Cambria Math" w:cs="Times New Roman"/>
+                      <w:szCs w:val="24"/>
+                      <w:lang w:eastAsia="pt-BR"/>
+                    </w:rPr>
+                    <m:t>c</m:t>
+                  </m:r>
+                </m:sub>
+              </m:sSub>
+            </m:den>
+          </m:f>
+        </m:oMath>
+      </m:oMathPara>
+    </w:p>
+    <w:p>
+      <w:pPr>
+        <w:spacing w:after="168"/>
+        <w:ind w:firstLine="0"/>
+      </w:pPr>
+      <w:r>
+        <w:t>Onde:</w:t>
+      </w:r>
+    </w:p>
+    <w:p>
+      <w:pPr>
+        <w:spacing w:after="168"/>
+        <w:ind w:firstLine="708"/>
+      </w:pPr>
+      <m:oMath>
+        <m:sSub>
+          <m:sSubPr>
+            <m:ctrlPr>
+              <w:rPr>
+                <w:rFonts w:ascii="Cambria Math" w:eastAsia="Times New Roman" w:hAnsi="Cambria Math" w:cs="Times New Roman"/>
+                <w:i/>
+                <w:szCs w:val="24"/>
+                <w:lang w:eastAsia="pt-BR"/>
+              </w:rPr>
+            </m:ctrlPr>
+          </m:sSubPr>
+          <m:e>
+            <m:r>
+              <w:rPr>
+                <w:rFonts w:ascii="Cambria Math" w:eastAsia="Times New Roman" w:hAnsi="Cambria Math" w:cs="Times New Roman"/>
+                <w:szCs w:val="24"/>
+                <w:lang w:eastAsia="pt-BR"/>
+              </w:rPr>
+              <m:t>f</m:t>
+            </m:r>
+          </m:e>
+          <m:sub>
+            <m:r>
+              <w:rPr>
+                <w:rFonts w:ascii="Cambria Math" w:eastAsia="Times New Roman" w:hAnsi="Cambria Math" w:cs="Times New Roman"/>
+                <w:szCs w:val="24"/>
+                <w:lang w:eastAsia="pt-BR"/>
+              </w:rPr>
+              <m:t>ck</m:t>
+            </m:r>
+          </m:sub>
+        </m:sSub>
+      </m:oMath>
+      <w:r>
+        <w:rPr>
+          <w:rFonts w:eastAsiaTheme="minorEastAsia"/>
+          <w:szCs w:val="24"/>
+          <w:lang w:eastAsia="pt-BR"/>
+        </w:rPr>
+        <w:t>, resistência característica do concreto</w:t>
+      </w:r>
+      <w:r>
+        <w:t xml:space="preserve"> (MPa)</w:t>
+      </w:r>
+      <w:r>
+        <w:t>;</w:t>
+      </w:r>
+    </w:p>
+    <w:p>
+      <w:pPr>
+        <w:spacing w:after="168"/>
+        <w:ind w:firstLine="708"/>
+        <w:rPr>
+          <w:rFonts w:eastAsiaTheme="minorEastAsia"/>
+          <w:szCs w:val="24"/>
+          <w:lang w:eastAsia="pt-BR"/>
+        </w:rPr>
+      </w:pPr>
+      <m:oMath>
+        <m:sSub>
+          <m:sSubPr>
+            <m:ctrlPr>
+              <w:rPr>
+                <w:rFonts w:ascii="Cambria Math" w:eastAsia="Times New Roman" w:hAnsi="Cambria Math" w:cs="Times New Roman"/>
+                <w:i/>
+                <w:szCs w:val="24"/>
+                <w:lang w:eastAsia="pt-BR"/>
+              </w:rPr>
+            </m:ctrlPr>
+          </m:sSubPr>
+          <m:e>
+            <m:r>
+              <w:rPr>
+                <w:rFonts w:ascii="Cambria Math" w:eastAsia="Times New Roman" w:hAnsi="Cambria Math" w:cs="Times New Roman"/>
+                <w:szCs w:val="24"/>
+                <w:lang w:eastAsia="pt-BR"/>
+              </w:rPr>
+              <m:t>γ</m:t>
+            </m:r>
+          </m:e>
+          <m:sub>
+            <m:r>
+              <w:rPr>
+                <w:rFonts w:ascii="Cambria Math" w:eastAsia="Times New Roman" w:hAnsi="Cambria Math" w:cs="Times New Roman"/>
+                <w:szCs w:val="24"/>
+                <w:lang w:eastAsia="pt-BR"/>
+              </w:rPr>
+              <m:t>c</m:t>
+            </m:r>
+          </m:sub>
+        </m:sSub>
+      </m:oMath>
+      <w:r>
+        <w:rPr>
+          <w:rFonts w:eastAsiaTheme="minorEastAsia"/>
+          <w:szCs w:val="24"/>
+          <w:lang w:eastAsia="pt-BR"/>
+        </w:rPr>
+        <w:t xml:space="preserve">, constante de projeto </w:t>
+      </w:r>
+    </w:p>
+    <w:p>
+      <w:pPr>
+        <w:spacing w:after="168"/>
+        <w:ind w:firstLine="0"/>
+      </w:pPr>
+    </w:p>
+    <w:p>
+      <w:pPr>
+        <w:spacing w:after="168"/>
+        <w:ind w:firstLine="0"/>
+      </w:pPr>
+      <w:r>
+        <w:t>V</w:t>
+      </w:r>
+      <w:r>
+        <w:t>erificação da compressão diagonal do concreto:</w:t>
+      </w:r>
+    </w:p>
+    <w:p>
+      <w:pPr>
+        <w:spacing w:after="168"/>
+        <w:ind w:firstLine="0"/>
+      </w:pPr>
+    </w:p>
+    <w:p>
+      <w:pPr>
+        <w:spacing w:after="168"/>
+        <w:ind w:firstLine="708"/>
+        <w:rPr>
+          <w:rFonts w:eastAsia="Times New Roman" w:cs="Arial"/>
           <w:color w:val="C586C0"/>
           <w:sz w:val="18"/>
           <w:szCs w:val="18"/>
-          <w:lang w:val="en-US" w:eastAsia="pt-BR"/>
-        </w:rPr>
-      </w:pPr>
+          <w:lang w:eastAsia="pt-BR"/>
+        </w:rPr>
+      </w:pPr>
+      <m:oMathPara>
+        <m:oMath>
+          <m:sSub>
+            <m:sSubPr>
+              <m:ctrlPr>
+                <w:rPr>
+                  <w:rFonts w:ascii="Cambria Math" w:eastAsia="Times New Roman" w:hAnsi="Cambria Math" w:cs="Times New Roman"/>
+                  <w:i/>
+                  <w:szCs w:val="24"/>
+                  <w:lang w:eastAsia="pt-BR"/>
+                </w:rPr>
+              </m:ctrlPr>
+            </m:sSubPr>
+            <m:e>
+              <m:r>
+                <w:rPr>
+                  <w:rFonts w:ascii="Cambria Math" w:eastAsia="Times New Roman" w:hAnsi="Cambria Math" w:cs="Times New Roman"/>
+                  <w:szCs w:val="24"/>
+                  <w:lang w:eastAsia="pt-BR"/>
+                </w:rPr>
+                <m:t>V</m:t>
+              </m:r>
+            </m:e>
+            <m:sub>
+              <m:r>
+                <w:rPr>
+                  <w:rFonts w:ascii="Cambria Math" w:eastAsia="Times New Roman" w:hAnsi="Cambria Math" w:cs="Times New Roman"/>
+                  <w:szCs w:val="24"/>
+                  <w:lang w:eastAsia="pt-BR"/>
+                </w:rPr>
+                <m:t>Rd2</m:t>
+              </m:r>
+            </m:sub>
+          </m:sSub>
+          <m:r>
+            <w:rPr>
+              <w:rFonts w:ascii="Cambria Math" w:eastAsia="Times New Roman" w:hAnsi="Cambria Math" w:cs="Arial"/>
+              <w:szCs w:val="24"/>
+              <w:lang w:eastAsia="pt-BR"/>
+            </w:rPr>
+            <m:t>=</m:t>
+          </m:r>
+          <m:r>
+            <w:rPr>
+              <w:rFonts w:ascii="Cambria Math" w:eastAsia="Times New Roman" w:hAnsi="Cambria Math" w:cs="Arial"/>
+              <w:szCs w:val="24"/>
+              <w:lang w:eastAsia="pt-BR"/>
+            </w:rPr>
+            <m:t xml:space="preserve">0,27 </m:t>
+          </m:r>
+          <m:sSub>
+            <m:sSubPr>
+              <m:ctrlPr>
+                <w:rPr>
+                  <w:rFonts w:ascii="Cambria Math" w:eastAsia="Times New Roman" w:hAnsi="Cambria Math" w:cs="Arial"/>
+                  <w:i/>
+                  <w:szCs w:val="24"/>
+                  <w:lang w:eastAsia="pt-BR"/>
+                </w:rPr>
+              </m:ctrlPr>
+            </m:sSubPr>
+            <m:e>
+              <m:r>
+                <w:rPr>
+                  <w:rFonts w:ascii="Cambria Math" w:eastAsia="Times New Roman" w:hAnsi="Cambria Math" w:cs="Arial"/>
+                  <w:szCs w:val="24"/>
+                  <w:lang w:eastAsia="pt-BR"/>
+                </w:rPr>
+                <m:t>α</m:t>
+              </m:r>
+            </m:e>
+            <m:sub>
+              <m:r>
+                <w:rPr>
+                  <w:rFonts w:ascii="Cambria Math" w:eastAsia="Times New Roman" w:hAnsi="Cambria Math" w:cs="Arial"/>
+                  <w:szCs w:val="24"/>
+                  <w:lang w:eastAsia="pt-BR"/>
+                </w:rPr>
+                <m:t>v2</m:t>
+              </m:r>
+            </m:sub>
+          </m:sSub>
+          <m:r>
+            <w:rPr>
+              <w:rFonts w:ascii="Cambria Math" w:eastAsia="Times New Roman" w:hAnsi="Cambria Math" w:cs="Arial"/>
+              <w:szCs w:val="24"/>
+              <w:lang w:eastAsia="pt-BR"/>
+            </w:rPr>
+            <m:t xml:space="preserve"> </m:t>
+          </m:r>
+          <m:sSub>
+            <m:sSubPr>
+              <m:ctrlPr>
+                <w:rPr>
+                  <w:rFonts w:ascii="Cambria Math" w:eastAsia="Times New Roman" w:hAnsi="Cambria Math" w:cs="Arial"/>
+                  <w:i/>
+                  <w:szCs w:val="24"/>
+                  <w:lang w:eastAsia="pt-BR"/>
+                </w:rPr>
+              </m:ctrlPr>
+            </m:sSubPr>
+            <m:e>
+              <m:r>
+                <w:rPr>
+                  <w:rFonts w:ascii="Cambria Math" w:eastAsia="Times New Roman" w:hAnsi="Cambria Math" w:cs="Arial"/>
+                  <w:szCs w:val="24"/>
+                  <w:lang w:eastAsia="pt-BR"/>
+                </w:rPr>
+                <m:t>f</m:t>
+              </m:r>
+            </m:e>
+            <m:sub>
+              <m:r>
+                <w:rPr>
+                  <w:rFonts w:ascii="Cambria Math" w:eastAsia="Times New Roman" w:hAnsi="Cambria Math" w:cs="Arial"/>
+                  <w:szCs w:val="24"/>
+                  <w:lang w:eastAsia="pt-BR"/>
+                </w:rPr>
+                <m:t>cd</m:t>
+              </m:r>
+            </m:sub>
+          </m:sSub>
+          <m:r>
+            <w:rPr>
+              <w:rFonts w:ascii="Cambria Math" w:eastAsia="Times New Roman" w:hAnsi="Cambria Math" w:cs="Arial"/>
+              <w:szCs w:val="24"/>
+              <w:lang w:eastAsia="pt-BR"/>
+            </w:rPr>
+            <m:t xml:space="preserve"> </m:t>
+          </m:r>
+          <m:sSub>
+            <m:sSubPr>
+              <m:ctrlPr>
+                <w:rPr>
+                  <w:rFonts w:ascii="Cambria Math" w:eastAsia="Times New Roman" w:hAnsi="Cambria Math" w:cs="Arial"/>
+                  <w:i/>
+                  <w:szCs w:val="24"/>
+                  <w:lang w:eastAsia="pt-BR"/>
+                </w:rPr>
+              </m:ctrlPr>
+            </m:sSubPr>
+            <m:e>
+              <m:r>
+                <w:rPr>
+                  <w:rFonts w:ascii="Cambria Math" w:eastAsia="Times New Roman" w:hAnsi="Cambria Math" w:cs="Arial"/>
+                  <w:szCs w:val="24"/>
+                  <w:lang w:eastAsia="pt-BR"/>
+                </w:rPr>
+                <m:t>b</m:t>
+              </m:r>
+            </m:e>
+            <m:sub>
+              <m:r>
+                <w:rPr>
+                  <w:rFonts w:ascii="Cambria Math" w:eastAsia="Times New Roman" w:hAnsi="Cambria Math" w:cs="Arial"/>
+                  <w:szCs w:val="24"/>
+                  <w:lang w:eastAsia="pt-BR"/>
+                </w:rPr>
+                <m:t>w</m:t>
+              </m:r>
+            </m:sub>
+          </m:sSub>
+          <m:r>
+            <w:rPr>
+              <w:rFonts w:ascii="Cambria Math" w:eastAsia="Times New Roman" w:hAnsi="Cambria Math" w:cs="Arial"/>
+              <w:szCs w:val="24"/>
+              <w:lang w:eastAsia="pt-BR"/>
+            </w:rPr>
+            <m:t xml:space="preserve"> d</m:t>
+          </m:r>
+        </m:oMath>
+      </m:oMathPara>
+    </w:p>
+    <w:p>
+      <w:pPr>
+        <w:spacing w:after="168"/>
+        <w:ind w:firstLine="0"/>
+      </w:pPr>
+      <w:r>
+        <w:t>Onde:</w:t>
+      </w:r>
     </w:p>
     <w:p>
       <w:pPr>
         <w:spacing w:after="168"/>
         <w:ind w:firstLine="708"/>
       </w:pPr>
+      <m:oMath>
+        <m:sSub>
+          <m:sSubPr>
+            <m:ctrlPr>
+              <w:rPr>
+                <w:rFonts w:ascii="Cambria Math" w:eastAsia="Times New Roman" w:hAnsi="Cambria Math" w:cs="Times New Roman"/>
+                <w:i/>
+                <w:szCs w:val="24"/>
+                <w:lang w:eastAsia="pt-BR"/>
+              </w:rPr>
+            </m:ctrlPr>
+          </m:sSubPr>
+          <m:e>
+            <m:r>
+              <w:rPr>
+                <w:rFonts w:ascii="Cambria Math" w:eastAsia="Times New Roman" w:hAnsi="Cambria Math" w:cs="Times New Roman"/>
+                <w:szCs w:val="24"/>
+                <w:lang w:eastAsia="pt-BR"/>
+              </w:rPr>
+              <m:t>α</m:t>
+            </m:r>
+          </m:e>
+          <m:sub>
+            <m:r>
+              <w:rPr>
+                <w:rFonts w:ascii="Cambria Math" w:eastAsia="Times New Roman" w:hAnsi="Cambria Math" w:cs="Times New Roman"/>
+                <w:szCs w:val="24"/>
+                <w:lang w:eastAsia="pt-BR"/>
+              </w:rPr>
+              <m:t>v2</m:t>
+            </m:r>
+          </m:sub>
+        </m:sSub>
+        <m:r>
+          <w:rPr>
+            <w:rFonts w:ascii="Cambria Math" w:eastAsia="Times New Roman" w:hAnsi="Cambria Math" w:cs="Times New Roman"/>
+            <w:szCs w:val="24"/>
+            <w:lang w:eastAsia="pt-BR"/>
+          </w:rPr>
+          <m:t xml:space="preserve"> = (1</m:t>
+        </m:r>
+        <m:r>
+          <w:rPr>
+            <w:rFonts w:ascii="Cambria Math" w:eastAsia="Times New Roman" w:hAnsi="Cambria Math" w:cs="Times New Roman"/>
+            <w:szCs w:val="24"/>
+            <w:lang w:eastAsia="pt-BR"/>
+          </w:rPr>
+          <m:t>-</m:t>
+        </m:r>
+        <m:f>
+          <m:fPr>
+            <m:ctrlPr>
+              <w:rPr>
+                <w:rFonts w:ascii="Cambria Math" w:eastAsia="Times New Roman" w:hAnsi="Cambria Math" w:cs="Times New Roman"/>
+                <w:i/>
+                <w:szCs w:val="24"/>
+                <w:lang w:eastAsia="pt-BR"/>
+              </w:rPr>
+            </m:ctrlPr>
+          </m:fPr>
+          <m:num>
+            <m:sSub>
+              <m:sSubPr>
+                <m:ctrlPr>
+                  <w:rPr>
+                    <w:rFonts w:ascii="Cambria Math" w:eastAsia="Times New Roman" w:hAnsi="Cambria Math" w:cs="Times New Roman"/>
+                    <w:i/>
+                    <w:szCs w:val="24"/>
+                    <w:lang w:eastAsia="pt-BR"/>
+                  </w:rPr>
+                </m:ctrlPr>
+              </m:sSubPr>
+              <m:e>
+                <m:r>
+                  <w:rPr>
+                    <w:rFonts w:ascii="Cambria Math" w:eastAsia="Times New Roman" w:hAnsi="Cambria Math" w:cs="Times New Roman"/>
+                    <w:szCs w:val="24"/>
+                    <w:lang w:eastAsia="pt-BR"/>
+                  </w:rPr>
+                  <m:t>f</m:t>
+                </m:r>
+              </m:e>
+              <m:sub>
+                <m:r>
+                  <w:rPr>
+                    <w:rFonts w:ascii="Cambria Math" w:eastAsia="Times New Roman" w:hAnsi="Cambria Math" w:cs="Times New Roman"/>
+                    <w:szCs w:val="24"/>
+                    <w:lang w:eastAsia="pt-BR"/>
+                  </w:rPr>
+                  <m:t>ck</m:t>
+                </m:r>
+              </m:sub>
+            </m:sSub>
+          </m:num>
+          <m:den>
+            <m:r>
+              <w:rPr>
+                <w:rFonts w:ascii="Cambria Math" w:eastAsia="Times New Roman" w:hAnsi="Cambria Math" w:cs="Times New Roman"/>
+                <w:szCs w:val="24"/>
+                <w:lang w:eastAsia="pt-BR"/>
+              </w:rPr>
+              <m:t>250</m:t>
+            </m:r>
+          </m:den>
+        </m:f>
+        <m:r>
+          <w:rPr>
+            <w:rFonts w:ascii="Cambria Math" w:eastAsia="Times New Roman" w:hAnsi="Cambria Math" w:cs="Times New Roman"/>
+            <w:szCs w:val="24"/>
+            <w:lang w:eastAsia="pt-BR"/>
+          </w:rPr>
+          <m:t xml:space="preserve">) </m:t>
+        </m:r>
+      </m:oMath>
+      <w:r>
+        <w:rPr>
+          <w:rFonts w:ascii="Times New Roman" w:eastAsia="Times New Roman" w:hAnsi="Times New Roman" w:cs="Times New Roman"/>
+          <w:szCs w:val="24"/>
+          <w:lang w:eastAsia="pt-BR"/>
+        </w:rPr>
+        <w:t xml:space="preserve">, </w:t>
+      </w:r>
+      <w:r>
+        <w:t xml:space="preserve">e </w:t>
+      </w:r>
+      <w:proofErr w:type="spellStart"/>
+      <w:r>
+        <w:t>fck</w:t>
+      </w:r>
+      <w:proofErr w:type="spellEnd"/>
+      <w:r>
+        <w:t xml:space="preserve"> </w:t>
+      </w:r>
+      <w:r>
+        <w:t xml:space="preserve">expresso em </w:t>
+      </w:r>
+      <w:proofErr w:type="spellStart"/>
+      <w:r>
+        <w:t>megapascal</w:t>
+      </w:r>
+      <w:proofErr w:type="spellEnd"/>
+      <w:r>
+        <w:t xml:space="preserve"> (MPa)</w:t>
+      </w:r>
+      <w:r>
+        <w:t>;</w:t>
+      </w:r>
+      <w:r>
+        <w:t xml:space="preserve"> </w:t>
+      </w:r>
+    </w:p>
+    <w:p>
+      <w:pPr>
+        <w:spacing w:after="168"/>
+        <w:ind w:firstLine="708"/>
+      </w:pPr>
+      <m:oMath>
+        <m:sSub>
+          <m:sSubPr>
+            <m:ctrlPr>
+              <w:rPr>
+                <w:rFonts w:ascii="Cambria Math" w:eastAsia="Times New Roman" w:hAnsi="Cambria Math" w:cs="Times New Roman"/>
+                <w:i/>
+                <w:szCs w:val="24"/>
+                <w:lang w:eastAsia="pt-BR"/>
+              </w:rPr>
+            </m:ctrlPr>
+          </m:sSubPr>
+          <m:e>
+            <m:r>
+              <w:rPr>
+                <w:rFonts w:ascii="Cambria Math" w:eastAsia="Times New Roman" w:hAnsi="Cambria Math" w:cs="Times New Roman"/>
+                <w:szCs w:val="24"/>
+                <w:lang w:eastAsia="pt-BR"/>
+              </w:rPr>
+              <m:t>b</m:t>
+            </m:r>
+          </m:e>
+          <m:sub>
+            <m:r>
+              <w:rPr>
+                <w:rFonts w:ascii="Cambria Math" w:eastAsia="Times New Roman" w:hAnsi="Cambria Math" w:cs="Times New Roman"/>
+                <w:szCs w:val="24"/>
+                <w:lang w:eastAsia="pt-BR"/>
+              </w:rPr>
+              <m:t>w</m:t>
+            </m:r>
+          </m:sub>
+        </m:sSub>
+        <m:r>
+          <w:rPr>
+            <w:rFonts w:ascii="Cambria Math" w:eastAsia="Times New Roman" w:hAnsi="Cambria Math" w:cs="Times New Roman"/>
+            <w:szCs w:val="24"/>
+            <w:lang w:eastAsia="pt-BR"/>
+          </w:rPr>
+          <m:t xml:space="preserve"> </m:t>
+        </m:r>
+      </m:oMath>
+      <w:r>
+        <w:rPr>
+          <w:rFonts w:ascii="Times New Roman" w:eastAsia="Times New Roman" w:hAnsi="Times New Roman" w:cs="Times New Roman"/>
+          <w:szCs w:val="24"/>
+          <w:lang w:eastAsia="pt-BR"/>
+        </w:rPr>
+        <w:t xml:space="preserve">, </w:t>
+      </w:r>
+      <w:r>
+        <w:t>é a menor largura da seção, compreendida ao longo da altura útil d;</w:t>
+      </w:r>
+    </w:p>
+    <w:p>
+      <w:pPr>
+        <w:spacing w:after="168"/>
+        <w:ind w:firstLine="708"/>
+      </w:pPr>
+      <m:oMath>
+        <m:r>
+          <w:rPr>
+            <w:rFonts w:ascii="Cambria Math" w:eastAsia="Times New Roman" w:hAnsi="Cambria Math" w:cs="Times New Roman"/>
+            <w:szCs w:val="24"/>
+            <w:lang w:eastAsia="pt-BR"/>
+          </w:rPr>
+          <m:t>d</m:t>
+        </m:r>
+        <m:r>
+          <w:rPr>
+            <w:rFonts w:ascii="Cambria Math" w:eastAsia="Times New Roman" w:hAnsi="Cambria Math" w:cs="Times New Roman"/>
+            <w:szCs w:val="24"/>
+            <w:lang w:eastAsia="pt-BR"/>
+          </w:rPr>
+          <m:t xml:space="preserve"> </m:t>
+        </m:r>
+      </m:oMath>
+      <w:r>
+        <w:rPr>
+          <w:rFonts w:ascii="Times New Roman" w:eastAsia="Times New Roman" w:hAnsi="Times New Roman" w:cs="Times New Roman"/>
+          <w:szCs w:val="24"/>
+          <w:lang w:eastAsia="pt-BR"/>
+        </w:rPr>
+        <w:t xml:space="preserve">, </w:t>
+      </w:r>
+      <w:r>
+        <w:t>é a altura útil da seção</w:t>
+      </w:r>
+      <w:r>
+        <w:t>;</w:t>
+      </w:r>
+    </w:p>
+    <w:p>
+      <w:pPr>
+        <w:spacing w:after="168"/>
+        <w:ind w:firstLine="0"/>
+      </w:pPr>
+    </w:p>
+    <w:p>
+      <w:pPr>
+        <w:spacing w:after="168"/>
+        <w:ind w:firstLine="0"/>
+      </w:pPr>
+    </w:p>
+    <w:p>
+      <w:pPr>
+        <w:spacing w:after="168"/>
+        <w:ind w:firstLine="708"/>
+      </w:pPr>
+    </w:p>
+    <w:p>
+      <w:pPr>
+        <w:spacing w:after="168"/>
+        <w:ind w:firstLine="0"/>
+      </w:pPr>
+    </w:p>
+    <w:p>
+      <w:pPr>
+        <w:spacing w:after="168"/>
+        <w:ind w:firstLine="0"/>
+      </w:pPr>
       <w:r>
         <w:t>C</w:t>
       </w:r>
@@ -24135,14 +24918,364 @@
       <w:r>
         <w:t>transversais</w:t>
       </w:r>
-      <w:bookmarkStart w:id="5" w:name="_GoBack"/>
-      <w:bookmarkEnd w:id="5"/>
+      <w:r>
+        <w:t>:</w:t>
+      </w:r>
+    </w:p>
+    <w:p>
+      <w:pPr>
+        <w:spacing w:after="168"/>
+        <w:ind w:firstLine="708"/>
+        <w:rPr>
+          <w:rFonts w:eastAsiaTheme="minorEastAsia"/>
+          <w:szCs w:val="24"/>
+          <w:lang w:eastAsia="pt-BR"/>
+        </w:rPr>
+      </w:pPr>
+      <w:r>
+        <w:t>Iremos nos basear principalmente na seção 18.3.3 que trata da armadura transversal para força cortante.</w:t>
+      </w:r>
+      <w:r>
+        <w:t xml:space="preserve"> </w:t>
+      </w:r>
+      <w:r>
+        <w:t>Focaremos no uso de apenas de um</w:t>
+      </w:r>
+      <w:r>
+        <w:t xml:space="preserve"> ramo </w:t>
+      </w:r>
+      <w:proofErr w:type="spellStart"/>
+      <w:r>
+        <w:t>xxx</w:t>
+      </w:r>
+      <w:proofErr w:type="spellEnd"/>
+      <w:r>
+        <w:t>.</w:t>
+      </w:r>
+    </w:p>
+    <w:p>
+      <w:pPr>
+        <w:spacing w:after="168"/>
+        <w:ind w:firstLine="708"/>
+        <w:rPr>
+          <w:rFonts w:eastAsiaTheme="minorEastAsia"/>
+        </w:rPr>
+      </w:pPr>
+    </w:p>
+    <w:p>
+      <w:pPr>
+        <w:spacing w:after="168"/>
+        <w:ind w:firstLine="708"/>
+      </w:pPr>
+      <w:r>
+        <w:t>Então</w:t>
+      </w:r>
+      <w:r>
+        <w:t>,</w:t>
+      </w:r>
+      <w:r>
+        <w:t xml:space="preserve"> já que temos o valor do esforço cortante</w:t>
+      </w:r>
+      <w:r>
+        <w:t xml:space="preserve"> característico</w:t>
+      </w:r>
+      <w:r>
+        <w:t xml:space="preserve"> </w:t>
+      </w:r>
+      <w:r>
+        <w:t>(</w:t>
+      </w:r>
+      <m:oMath>
+        <m:r>
+          <w:rPr>
+            <w:rFonts w:ascii="Cambria Math" w:eastAsia="Times New Roman" w:hAnsi="Cambria Math" w:cs="Times New Roman"/>
+            <w:szCs w:val="24"/>
+            <w:lang w:eastAsia="pt-BR"/>
+          </w:rPr>
+          <m:t>V</m:t>
+        </m:r>
+        <m:r>
+          <w:rPr>
+            <w:rFonts w:ascii="Cambria Math" w:eastAsia="Times New Roman" w:hAnsi="Cambria Math" w:cs="Times New Roman"/>
+            <w:szCs w:val="24"/>
+            <w:lang w:eastAsia="pt-BR"/>
+          </w:rPr>
+          <m:t>k</m:t>
+        </m:r>
+      </m:oMath>
+      <w:r>
+        <w:t xml:space="preserve">) </w:t>
+      </w:r>
+      <w:r>
+        <w:t>como calculamos anteriormente</w:t>
+      </w:r>
+      <w:r>
+        <w:t xml:space="preserve">, podemos determinar a distância máxima </w:t>
+      </w:r>
+      <m:oMath>
+        <m:sSub>
+          <m:sSubPr>
+            <m:ctrlPr>
+              <w:rPr>
+                <w:rFonts w:ascii="Cambria Math" w:eastAsia="Times New Roman" w:hAnsi="Cambria Math" w:cs="Times New Roman"/>
+                <w:i/>
+                <w:szCs w:val="24"/>
+                <w:lang w:eastAsia="pt-BR"/>
+              </w:rPr>
+            </m:ctrlPr>
+          </m:sSubPr>
+          <m:e>
+            <m:r>
+              <w:rPr>
+                <w:rFonts w:ascii="Cambria Math" w:eastAsia="Times New Roman" w:hAnsi="Cambria Math" w:cs="Times New Roman"/>
+                <w:szCs w:val="24"/>
+                <w:lang w:eastAsia="pt-BR"/>
+              </w:rPr>
+              <m:t>s</m:t>
+            </m:r>
+          </m:e>
+          <m:sub>
+            <m:r>
+              <w:rPr>
+                <w:rFonts w:ascii="Cambria Math" w:eastAsia="Times New Roman" w:hAnsi="Cambria Math" w:cs="Times New Roman"/>
+                <w:szCs w:val="24"/>
+                <w:lang w:eastAsia="pt-BR"/>
+              </w:rPr>
+              <m:t>máx</m:t>
+            </m:r>
+          </m:sub>
+        </m:sSub>
+      </m:oMath>
+      <w:r>
+        <w:rPr>
+          <w:rFonts w:eastAsiaTheme="minorEastAsia"/>
+          <w:szCs w:val="24"/>
+          <w:lang w:eastAsia="pt-BR"/>
+        </w:rPr>
+        <w:t xml:space="preserve"> </w:t>
+      </w:r>
+      <w:r>
+        <w:t>entre os estribos</w:t>
+      </w:r>
+      <w:r>
+        <w:t>.</w:t>
+      </w:r>
     </w:p>
     <w:p>
       <w:pPr>
         <w:spacing w:after="168"/>
         <w:ind w:firstLine="0"/>
       </w:pPr>
+    </w:p>
+    <w:p>
+      <w:pPr>
+        <w:spacing w:afterLines="0" w:after="0" w:line="240" w:lineRule="auto"/>
+        <w:ind w:firstLine="0"/>
+        <w:jc w:val="left"/>
+        <w:rPr>
+          <w:rFonts w:ascii="Cambria Math" w:eastAsia="Times New Roman" w:hAnsi="Cambria Math" w:cs="Times New Roman"/>
+          <w:szCs w:val="24"/>
+          <w:lang w:eastAsia="pt-BR"/>
+          <w:oMath/>
+        </w:rPr>
+      </w:pPr>
+      <m:oMathPara>
+        <m:oMath>
+          <m:r>
+            <w:rPr>
+              <w:rFonts w:ascii="Cambria Math" w:eastAsia="Times New Roman" w:hAnsi="Cambria Math" w:cs="Times New Roman"/>
+              <w:szCs w:val="24"/>
+              <w:lang w:eastAsia="pt-BR"/>
+            </w:rPr>
+            <m:t xml:space="preserve">Se Vd ≤ 0,67 </m:t>
+          </m:r>
+          <m:sSub>
+            <m:sSubPr>
+              <m:ctrlPr>
+                <w:rPr>
+                  <w:rFonts w:ascii="Cambria Math" w:eastAsia="Times New Roman" w:hAnsi="Cambria Math" w:cs="Times New Roman"/>
+                  <w:i/>
+                  <w:szCs w:val="24"/>
+                  <w:lang w:eastAsia="pt-BR"/>
+                </w:rPr>
+              </m:ctrlPr>
+            </m:sSubPr>
+            <m:e>
+              <m:r>
+                <w:rPr>
+                  <w:rFonts w:ascii="Cambria Math" w:eastAsia="Times New Roman" w:hAnsi="Cambria Math" w:cs="Times New Roman"/>
+                  <w:szCs w:val="24"/>
+                  <w:lang w:eastAsia="pt-BR"/>
+                </w:rPr>
+                <m:t>V</m:t>
+              </m:r>
+            </m:e>
+            <m:sub>
+              <m:r>
+                <w:rPr>
+                  <w:rFonts w:ascii="Cambria Math" w:eastAsia="Times New Roman" w:hAnsi="Cambria Math" w:cs="Times New Roman"/>
+                  <w:szCs w:val="24"/>
+                  <w:lang w:eastAsia="pt-BR"/>
+                </w:rPr>
+                <m:t>Rd2</m:t>
+              </m:r>
+            </m:sub>
+          </m:sSub>
+          <m:r>
+            <w:rPr>
+              <w:rFonts w:ascii="Cambria Math" w:eastAsia="Times New Roman" w:hAnsi="Cambria Math" w:cs="Times New Roman"/>
+              <w:szCs w:val="24"/>
+              <w:lang w:eastAsia="pt-BR"/>
+            </w:rPr>
+            <m:t xml:space="preserve"> , então </m:t>
+          </m:r>
+          <m:sSub>
+            <m:sSubPr>
+              <m:ctrlPr>
+                <w:rPr>
+                  <w:rFonts w:ascii="Cambria Math" w:eastAsia="Times New Roman" w:hAnsi="Cambria Math" w:cs="Times New Roman"/>
+                  <w:i/>
+                  <w:szCs w:val="24"/>
+                  <w:lang w:eastAsia="pt-BR"/>
+                </w:rPr>
+              </m:ctrlPr>
+            </m:sSubPr>
+            <m:e>
+              <m:r>
+                <w:rPr>
+                  <w:rFonts w:ascii="Cambria Math" w:eastAsia="Times New Roman" w:hAnsi="Cambria Math" w:cs="Times New Roman"/>
+                  <w:szCs w:val="24"/>
+                  <w:lang w:eastAsia="pt-BR"/>
+                </w:rPr>
+                <m:t>s</m:t>
+              </m:r>
+            </m:e>
+            <m:sub>
+              <m:r>
+                <w:rPr>
+                  <w:rFonts w:ascii="Cambria Math" w:eastAsia="Times New Roman" w:hAnsi="Cambria Math" w:cs="Times New Roman"/>
+                  <w:szCs w:val="24"/>
+                  <w:lang w:eastAsia="pt-BR"/>
+                </w:rPr>
+                <m:t>máx</m:t>
+              </m:r>
+            </m:sub>
+          </m:sSub>
+          <m:r>
+            <w:rPr>
+              <w:rFonts w:ascii="Cambria Math" w:eastAsia="Times New Roman" w:hAnsi="Cambria Math" w:cs="Times New Roman"/>
+              <w:szCs w:val="24"/>
+              <w:lang w:eastAsia="pt-BR"/>
+            </w:rPr>
+            <m:t xml:space="preserve"> = 0,6 d ≤ 300 mm</m:t>
+          </m:r>
+        </m:oMath>
+      </m:oMathPara>
+    </w:p>
+    <w:p>
+      <w:pPr>
+        <w:spacing w:afterLines="0" w:after="0" w:line="240" w:lineRule="auto"/>
+        <w:ind w:firstLine="0"/>
+        <w:jc w:val="left"/>
+        <w:rPr>
+          <w:rFonts w:ascii="Cambria Math" w:eastAsia="Times New Roman" w:hAnsi="Cambria Math" w:cs="Times New Roman"/>
+          <w:szCs w:val="24"/>
+          <w:lang w:eastAsia="pt-BR"/>
+          <w:oMath/>
+        </w:rPr>
+      </w:pPr>
+      <m:oMathPara>
+        <m:oMath>
+          <m:r>
+            <w:rPr>
+              <w:rFonts w:ascii="Cambria Math" w:eastAsia="Times New Roman" w:hAnsi="Cambria Math" w:cs="Times New Roman"/>
+              <w:szCs w:val="24"/>
+              <w:lang w:eastAsia="pt-BR"/>
+            </w:rPr>
+            <m:t xml:space="preserve">Se Vd &gt; 0,67 </m:t>
+          </m:r>
+          <m:sSub>
+            <m:sSubPr>
+              <m:ctrlPr>
+                <w:rPr>
+                  <w:rFonts w:ascii="Cambria Math" w:eastAsia="Times New Roman" w:hAnsi="Cambria Math" w:cs="Times New Roman"/>
+                  <w:i/>
+                  <w:szCs w:val="24"/>
+                  <w:lang w:eastAsia="pt-BR"/>
+                </w:rPr>
+              </m:ctrlPr>
+            </m:sSubPr>
+            <m:e>
+              <m:r>
+                <w:rPr>
+                  <w:rFonts w:ascii="Cambria Math" w:eastAsia="Times New Roman" w:hAnsi="Cambria Math" w:cs="Times New Roman"/>
+                  <w:szCs w:val="24"/>
+                  <w:lang w:eastAsia="pt-BR"/>
+                </w:rPr>
+                <m:t>V</m:t>
+              </m:r>
+            </m:e>
+            <m:sub>
+              <m:r>
+                <w:rPr>
+                  <w:rFonts w:ascii="Cambria Math" w:eastAsia="Times New Roman" w:hAnsi="Cambria Math" w:cs="Times New Roman"/>
+                  <w:szCs w:val="24"/>
+                  <w:lang w:eastAsia="pt-BR"/>
+                </w:rPr>
+                <m:t>Rd2</m:t>
+              </m:r>
+            </m:sub>
+          </m:sSub>
+          <m:r>
+            <w:rPr>
+              <w:rFonts w:ascii="Cambria Math" w:eastAsia="Times New Roman" w:hAnsi="Cambria Math" w:cs="Times New Roman"/>
+              <w:szCs w:val="24"/>
+              <w:lang w:eastAsia="pt-BR"/>
+            </w:rPr>
+            <m:t xml:space="preserve"> , então </m:t>
+          </m:r>
+          <m:sSub>
+            <m:sSubPr>
+              <m:ctrlPr>
+                <w:rPr>
+                  <w:rFonts w:ascii="Cambria Math" w:eastAsia="Times New Roman" w:hAnsi="Cambria Math" w:cs="Times New Roman"/>
+                  <w:i/>
+                  <w:szCs w:val="24"/>
+                  <w:lang w:eastAsia="pt-BR"/>
+                </w:rPr>
+              </m:ctrlPr>
+            </m:sSubPr>
+            <m:e>
+              <m:r>
+                <w:rPr>
+                  <w:rFonts w:ascii="Cambria Math" w:eastAsia="Times New Roman" w:hAnsi="Cambria Math" w:cs="Times New Roman"/>
+                  <w:szCs w:val="24"/>
+                  <w:lang w:eastAsia="pt-BR"/>
+                </w:rPr>
+                <m:t>s</m:t>
+              </m:r>
+            </m:e>
+            <m:sub>
+              <m:r>
+                <w:rPr>
+                  <w:rFonts w:ascii="Cambria Math" w:eastAsia="Times New Roman" w:hAnsi="Cambria Math" w:cs="Times New Roman"/>
+                  <w:szCs w:val="24"/>
+                  <w:lang w:eastAsia="pt-BR"/>
+                </w:rPr>
+                <m:t>máx</m:t>
+              </m:r>
+            </m:sub>
+          </m:sSub>
+          <m:r>
+            <w:rPr>
+              <w:rFonts w:ascii="Cambria Math" w:eastAsia="Times New Roman" w:hAnsi="Cambria Math" w:cs="Times New Roman"/>
+              <w:szCs w:val="24"/>
+              <w:lang w:eastAsia="pt-BR"/>
+            </w:rPr>
+            <m:t xml:space="preserve"> = 0,3 d ≤ 200 mm</m:t>
+          </m:r>
+        </m:oMath>
+      </m:oMathPara>
     </w:p>
     <w:p>
       <w:pPr>
@@ -24156,6 +25289,62 @@
           <w:lang w:eastAsia="pt-BR"/>
         </w:rPr>
       </w:pPr>
+    </w:p>
+    <w:p>
+      <w:pPr>
+        <w:spacing w:after="168"/>
+        <w:ind w:firstLine="0"/>
+      </w:pPr>
+      <w:r>
+        <w:t>Sendo:</w:t>
+      </w:r>
+    </w:p>
+    <w:p>
+      <w:pPr>
+        <w:spacing w:after="168"/>
+        <w:ind w:firstLine="708"/>
+        <w:rPr>
+          <w:rFonts w:eastAsia="Times New Roman" w:cs="Arial"/>
+          <w:color w:val="C586C0"/>
+          <w:sz w:val="18"/>
+          <w:szCs w:val="18"/>
+          <w:lang w:eastAsia="pt-BR"/>
+        </w:rPr>
+      </w:pPr>
+      <m:oMath>
+        <m:r>
+          <w:rPr>
+            <w:rFonts w:ascii="Cambria Math" w:eastAsia="Times New Roman" w:hAnsi="Cambria Math" w:cs="Arial"/>
+            <w:szCs w:val="24"/>
+            <w:lang w:eastAsia="pt-BR"/>
+          </w:rPr>
+          <m:t>Vd=1,4</m:t>
+        </m:r>
+        <m:r>
+          <w:rPr>
+            <w:rFonts w:ascii="Cambria Math" w:eastAsia="Times New Roman" w:hAnsi="Cambria Math" w:cs="Arial"/>
+            <w:szCs w:val="24"/>
+            <w:lang w:eastAsia="pt-BR"/>
+          </w:rPr>
+          <m:t xml:space="preserve"> </m:t>
+        </m:r>
+        <m:r>
+          <w:rPr>
+            <w:rFonts w:ascii="Cambria Math" w:eastAsia="Times New Roman" w:hAnsi="Cambria Math" w:cs="Arial"/>
+            <w:szCs w:val="24"/>
+            <w:lang w:eastAsia="pt-BR"/>
+          </w:rPr>
+          <m:t>Vk</m:t>
+        </m:r>
+      </m:oMath>
+      <w:r>
+        <w:rPr>
+          <w:rFonts w:eastAsia="Times New Roman" w:cs="Arial"/>
+          <w:szCs w:val="24"/>
+          <w:lang w:eastAsia="pt-BR"/>
+        </w:rPr>
+        <w:t>, cortante de projeto</w:t>
+      </w:r>
     </w:p>
     <w:p>
       <w:pPr>
@@ -30401,7 +31590,7 @@
       </w:pPr>
     </w:p>
     <w:sectPr>
-      <w:headerReference w:type="default" r:id="rId22"/>
+      <w:headerReference w:type="default" r:id="rId25"/>
       <w:pgSz w:w="11906" w:h="16838"/>
       <w:pgMar w:top="1701" w:right="1134" w:bottom="1134" w:left="1701" w:header="1134" w:footer="709" w:gutter="0"/>
       <w:pgNumType w:start="12"/>
@@ -30442,6 +31631,125 @@
     </w:p>
   </w:endnote>
 </w:endnotes>
+</file>
+
+<file path=word/footer1.xml><?xml version="1.0" encoding="utf-8"?>
+<w:ftr xmlns:wpc="http://schemas.microsoft.com/office/word/2010/wordprocessingCanvas" xmlns:cx="http://schemas.microsoft.com/office/drawing/2014/chartex" xmlns:cx1="http://schemas.microsoft.com/office/drawing/2015/9/8/chartex" xmlns:cx2="http://schemas.microsoft.com/office/drawing/2015/10/21/chartex" xmlns:cx3="http://schemas.microsoft.com/office/drawing/2016/5/9/chartex" xmlns:cx4="http://schemas.microsoft.com/office/drawing/2016/5/10/chartex" xmlns:cx5="http://schemas.microsoft.com/office/drawing/2016/5/11/chartex" xmlns:cx6="http://schemas.microsoft.com/office/drawing/2016/5/12/chartex" xmlns:cx7="http://schemas.microsoft.com/office/drawing/2016/5/13/chartex" xmlns:cx8="http://schemas.microsoft.com/office/drawing/2016/5/14/chartex" xmlns:mc="http://schemas.openxmlformats.org/markup-compatibility/2006" xmlns:aink="http://schemas.microsoft.com/office/drawing/2016/ink" xmlns:am3d="http://schemas.microsoft.com/office/drawing/2017/model3d" xmlns:o="urn:schemas-microsoft-com:office:office" xmlns:r="http://schemas.openxmlformats.org/officeDocument/2006/relationships" xmlns:m="http://schemas.openxmlformats.org/officeDocument/2006/math" xmlns:v="urn:schemas-microsoft-com:vml" xmlns:wp14="http://schemas.microsoft.com/office/word/2010/wordprocessingDrawing" xmlns:wp="http://schemas.openxmlformats.org/drawingml/2006/wordprocessingDrawing" xmlns:w10="urn:schemas-microsoft-com:office:word" xmlns:w="http://schemas.openxmlformats.org/wordprocessingml/2006/main" xmlns:w14="http://schemas.microsoft.com/office/word/2010/wordml" xmlns:w15="http://schemas.microsoft.com/office/word/2012/wordml" xmlns:w16cid="http://schemas.microsoft.com/office/word/2016/wordml/cid" xmlns:w16se="http://schemas.microsoft.com/office/word/2015/wordml/symex" xmlns:wpg="http://schemas.microsoft.com/office/word/2010/wordprocessingGroup" xmlns:wpi="http://schemas.microsoft.com/office/word/2010/wordprocessingInk" xmlns:wne="http://schemas.microsoft.com/office/word/2006/wordml" xmlns:wps="http://schemas.microsoft.com/office/word/2010/wordprocessingShape" mc:Ignorable="w14 w15 w16se w16cid wp14">
+  <w:sdt>
+    <w:sdtPr>
+      <w:rPr>
+        <w:rStyle w:val="Nmerodepgina"/>
+      </w:rPr>
+      <w:id w:val="-1758437381"/>
+      <w:docPartObj>
+        <w:docPartGallery w:val="Page Numbers (Bottom of Page)"/>
+        <w:docPartUnique/>
+      </w:docPartObj>
+    </w:sdtPr>
+    <w:sdtContent>
+      <w:p>
+        <w:pPr>
+          <w:pStyle w:val="Rodap"/>
+          <w:framePr w:wrap="none" w:vAnchor="text" w:hAnchor="margin" w:xAlign="center" w:y="1"/>
+          <w:spacing w:after="168"/>
+          <w:rPr>
+            <w:rStyle w:val="Nmerodepgina"/>
+          </w:rPr>
+        </w:pPr>
+        <w:r>
+          <w:rPr>
+            <w:rStyle w:val="Nmerodepgina"/>
+          </w:rPr>
+          <w:fldChar w:fldCharType="begin"/>
+        </w:r>
+        <w:r>
+          <w:rPr>
+            <w:rStyle w:val="Nmerodepgina"/>
+          </w:rPr>
+          <w:instrText xml:space="preserve"> PAGE </w:instrText>
+        </w:r>
+        <w:r>
+          <w:rPr>
+            <w:rStyle w:val="Nmerodepgina"/>
+          </w:rPr>
+          <w:fldChar w:fldCharType="end"/>
+        </w:r>
+      </w:p>
+    </w:sdtContent>
+  </w:sdt>
+  <w:p>
+    <w:pPr>
+      <w:pStyle w:val="Rodap"/>
+      <w:spacing w:after="168"/>
+    </w:pPr>
+  </w:p>
+</w:ftr>
+</file>
+
+<file path=word/footer2.xml><?xml version="1.0" encoding="utf-8"?>
+<w:ftr xmlns:wpc="http://schemas.microsoft.com/office/word/2010/wordprocessingCanvas" xmlns:cx="http://schemas.microsoft.com/office/drawing/2014/chartex" xmlns:cx1="http://schemas.microsoft.com/office/drawing/2015/9/8/chartex" xmlns:cx2="http://schemas.microsoft.com/office/drawing/2015/10/21/chartex" xmlns:cx3="http://schemas.microsoft.com/office/drawing/2016/5/9/chartex" xmlns:cx4="http://schemas.microsoft.com/office/drawing/2016/5/10/chartex" xmlns:cx5="http://schemas.microsoft.com/office/drawing/2016/5/11/chartex" xmlns:cx6="http://schemas.microsoft.com/office/drawing/2016/5/12/chartex" xmlns:cx7="http://schemas.microsoft.com/office/drawing/2016/5/13/chartex" xmlns:cx8="http://schemas.microsoft.com/office/drawing/2016/5/14/chartex" xmlns:mc="http://schemas.openxmlformats.org/markup-compatibility/2006" xmlns:aink="http://schemas.microsoft.com/office/drawing/2016/ink" xmlns:am3d="http://schemas.microsoft.com/office/drawing/2017/model3d" xmlns:o="urn:schemas-microsoft-com:office:office" xmlns:r="http://schemas.openxmlformats.org/officeDocument/2006/relationships" xmlns:m="http://schemas.openxmlformats.org/officeDocument/2006/math" xmlns:v="urn:schemas-microsoft-com:vml" xmlns:wp14="http://schemas.microsoft.com/office/word/2010/wordprocessingDrawing" xmlns:wp="http://schemas.openxmlformats.org/drawingml/2006/wordprocessingDrawing" xmlns:w10="urn:schemas-microsoft-com:office:word" xmlns:w="http://schemas.openxmlformats.org/wordprocessingml/2006/main" xmlns:w14="http://schemas.microsoft.com/office/word/2010/wordml" xmlns:w15="http://schemas.microsoft.com/office/word/2012/wordml" xmlns:w16cid="http://schemas.microsoft.com/office/word/2016/wordml/cid" xmlns:w16se="http://schemas.microsoft.com/office/word/2015/wordml/symex" xmlns:wpg="http://schemas.microsoft.com/office/word/2010/wordprocessingGroup" xmlns:wpi="http://schemas.microsoft.com/office/word/2010/wordprocessingInk" xmlns:wne="http://schemas.microsoft.com/office/word/2006/wordml" xmlns:wps="http://schemas.microsoft.com/office/word/2010/wordprocessingShape" mc:Ignorable="w14 w15 w16se w16cid wp14">
+  <w:sdt>
+    <w:sdtPr>
+      <w:rPr>
+        <w:rStyle w:val="Nmerodepgina"/>
+      </w:rPr>
+      <w:id w:val="-827512864"/>
+      <w:docPartObj>
+        <w:docPartGallery w:val="Page Numbers (Bottom of Page)"/>
+        <w:docPartUnique/>
+      </w:docPartObj>
+    </w:sdtPr>
+    <w:sdtContent>
+      <w:p>
+        <w:pPr>
+          <w:pStyle w:val="Rodap"/>
+          <w:framePr w:wrap="none" w:vAnchor="text" w:hAnchor="margin" w:xAlign="center" w:y="1"/>
+          <w:spacing w:after="168"/>
+          <w:rPr>
+            <w:rStyle w:val="Nmerodepgina"/>
+          </w:rPr>
+        </w:pPr>
+        <w:r>
+          <w:rPr>
+            <w:rStyle w:val="Nmerodepgina"/>
+          </w:rPr>
+          <w:fldChar w:fldCharType="begin"/>
+        </w:r>
+        <w:r>
+          <w:rPr>
+            <w:rStyle w:val="Nmerodepgina"/>
+          </w:rPr>
+          <w:instrText xml:space="preserve"> PAGE </w:instrText>
+        </w:r>
+        <w:r>
+          <w:rPr>
+            <w:rStyle w:val="Nmerodepgina"/>
+          </w:rPr>
+          <w:fldChar w:fldCharType="separate"/>
+        </w:r>
+        <w:r>
+          <w:rPr>
+            <w:rStyle w:val="Nmerodepgina"/>
+            <w:noProof/>
+          </w:rPr>
+          <w:t>12</w:t>
+        </w:r>
+        <w:r>
+          <w:rPr>
+            <w:rStyle w:val="Nmerodepgina"/>
+          </w:rPr>
+          <w:fldChar w:fldCharType="end"/>
+        </w:r>
+      </w:p>
+    </w:sdtContent>
+  </w:sdt>
+  <w:p>
+    <w:pPr>
+      <w:pStyle w:val="Rodap"/>
+      <w:spacing w:after="168"/>
+    </w:pPr>
+  </w:p>
+</w:ftr>
 </file>
 
 <file path=word/footnotes.xml><?xml version="1.0" encoding="utf-8"?>
@@ -32298,129 +33606,16 @@
     </w:lvl>
   </w:abstractNum>
   <w:abstractNum w:abstractNumId="15" w15:restartNumberingAfterBreak="0">
-    <w:nsid w:val="6D21506F"/>
-    <w:multiLevelType w:val="multilevel"/>
-    <w:tmpl w:val="00000001"/>
-    <w:lvl w:ilvl="0">
+    <w:nsid w:val="6A323D96"/>
+    <w:multiLevelType w:val="hybridMultilevel"/>
+    <w:tmpl w:val="79345A16"/>
+    <w:lvl w:ilvl="0" w:tplc="04160017">
       <w:start w:val="1"/>
-      <w:numFmt w:val="decimal"/>
-      <w:lvlText w:val="%1 "/>
+      <w:numFmt w:val="lowerLetter"/>
+      <w:lvlText w:val="%1)"/>
       <w:lvlJc w:val="left"/>
       <w:pPr>
-        <w:tabs>
-          <w:tab w:val="num" w:pos="3403"/>
-        </w:tabs>
-        <w:ind w:left="3403" w:firstLine="0"/>
-      </w:pPr>
-    </w:lvl>
-    <w:lvl w:ilvl="1">
-      <w:start w:val="1"/>
-      <w:numFmt w:val="decimal"/>
-      <w:lvlText w:val="%1.%2 "/>
-      <w:lvlJc w:val="left"/>
-      <w:pPr>
-        <w:tabs>
-          <w:tab w:val="num" w:pos="3403"/>
-        </w:tabs>
-        <w:ind w:left="3403" w:firstLine="0"/>
-      </w:pPr>
-    </w:lvl>
-    <w:lvl w:ilvl="2">
-      <w:start w:val="1"/>
-      <w:numFmt w:val="decimal"/>
-      <w:lvlText w:val="%1.%2.%3 "/>
-      <w:lvlJc w:val="left"/>
-      <w:pPr>
-        <w:tabs>
-          <w:tab w:val="num" w:pos="3403"/>
-        </w:tabs>
-        <w:ind w:left="3403" w:firstLine="0"/>
-      </w:pPr>
-    </w:lvl>
-    <w:lvl w:ilvl="3">
-      <w:start w:val="1"/>
-      <w:numFmt w:val="decimal"/>
-      <w:lvlText w:val="%1.%2.%3.%4 "/>
-      <w:lvlJc w:val="left"/>
-      <w:pPr>
-        <w:tabs>
-          <w:tab w:val="num" w:pos="3403"/>
-        </w:tabs>
-        <w:ind w:left="3403" w:firstLine="0"/>
-      </w:pPr>
-    </w:lvl>
-    <w:lvl w:ilvl="4">
-      <w:start w:val="1"/>
-      <w:numFmt w:val="decimal"/>
-      <w:lvlText w:val="%1.%2.%3.%4.%5 "/>
-      <w:lvlJc w:val="left"/>
-      <w:pPr>
-        <w:tabs>
-          <w:tab w:val="num" w:pos="3403"/>
-        </w:tabs>
-        <w:ind w:left="3403" w:firstLine="0"/>
-      </w:pPr>
-    </w:lvl>
-    <w:lvl w:ilvl="5">
-      <w:start w:val="1"/>
-      <w:numFmt w:val="decimal"/>
-      <w:lvlText w:val="%1.%2.%3.%4.%5.%6 "/>
-      <w:lvlJc w:val="left"/>
-      <w:pPr>
-        <w:tabs>
-          <w:tab w:val="num" w:pos="3403"/>
-        </w:tabs>
-        <w:ind w:left="3403" w:firstLine="0"/>
-      </w:pPr>
-    </w:lvl>
-    <w:lvl w:ilvl="6">
-      <w:start w:val="1"/>
-      <w:numFmt w:val="decimal"/>
-      <w:lvlText w:val="%1.%2.%3.%4.%5.%6.%7 "/>
-      <w:lvlJc w:val="left"/>
-      <w:pPr>
-        <w:tabs>
-          <w:tab w:val="num" w:pos="3403"/>
-        </w:tabs>
-        <w:ind w:left="3403" w:firstLine="0"/>
-      </w:pPr>
-    </w:lvl>
-    <w:lvl w:ilvl="7">
-      <w:start w:val="1"/>
-      <w:numFmt w:val="decimal"/>
-      <w:lvlText w:val="%1.%2.%3.%4.%5.%6.%7.%8 "/>
-      <w:lvlJc w:val="left"/>
-      <w:pPr>
-        <w:tabs>
-          <w:tab w:val="num" w:pos="3403"/>
-        </w:tabs>
-        <w:ind w:left="3403" w:firstLine="0"/>
-      </w:pPr>
-    </w:lvl>
-    <w:lvl w:ilvl="8">
-      <w:start w:val="1"/>
-      <w:numFmt w:val="decimal"/>
-      <w:lvlText w:val="%1.%2.%3.%4.%5.%6.%7.%8.%9 "/>
-      <w:lvlJc w:val="left"/>
-      <w:pPr>
-        <w:tabs>
-          <w:tab w:val="num" w:pos="3403"/>
-        </w:tabs>
-        <w:ind w:left="3403" w:firstLine="0"/>
-      </w:pPr>
-    </w:lvl>
-  </w:abstractNum>
-  <w:abstractNum w:abstractNumId="16" w15:restartNumberingAfterBreak="0">
-    <w:nsid w:val="7269015A"/>
-    <w:multiLevelType w:val="hybridMultilevel"/>
-    <w:tmpl w:val="DF600904"/>
-    <w:lvl w:ilvl="0" w:tplc="9F121960">
-      <w:start w:val="1"/>
-      <w:numFmt w:val="decimalZero"/>
-      <w:lvlText w:val="%1."/>
-      <w:lvlJc w:val="left"/>
-      <w:pPr>
-        <w:ind w:left="1114" w:hanging="405"/>
+        <w:ind w:left="720" w:hanging="360"/>
       </w:pPr>
       <w:rPr>
         <w:rFonts w:hint="default"/>
@@ -32432,7 +33627,7 @@
       <w:lvlText w:val="%2."/>
       <w:lvlJc w:val="left"/>
       <w:pPr>
-        <w:ind w:left="1789" w:hanging="360"/>
+        <w:ind w:left="1440" w:hanging="360"/>
       </w:pPr>
     </w:lvl>
     <w:lvl w:ilvl="2" w:tplc="0416001B" w:tentative="1">
@@ -32441,7 +33636,7 @@
       <w:lvlText w:val="%3."/>
       <w:lvlJc w:val="right"/>
       <w:pPr>
-        <w:ind w:left="2509" w:hanging="180"/>
+        <w:ind w:left="2160" w:hanging="180"/>
       </w:pPr>
     </w:lvl>
     <w:lvl w:ilvl="3" w:tplc="0416000F" w:tentative="1">
@@ -32450,7 +33645,7 @@
       <w:lvlText w:val="%4."/>
       <w:lvlJc w:val="left"/>
       <w:pPr>
-        <w:ind w:left="3229" w:hanging="360"/>
+        <w:ind w:left="2880" w:hanging="360"/>
       </w:pPr>
     </w:lvl>
     <w:lvl w:ilvl="4" w:tplc="04160019" w:tentative="1">
@@ -32459,7 +33654,7 @@
       <w:lvlText w:val="%5."/>
       <w:lvlJc w:val="left"/>
       <w:pPr>
-        <w:ind w:left="3949" w:hanging="360"/>
+        <w:ind w:left="3600" w:hanging="360"/>
       </w:pPr>
     </w:lvl>
     <w:lvl w:ilvl="5" w:tplc="0416001B" w:tentative="1">
@@ -32468,7 +33663,7 @@
       <w:lvlText w:val="%6."/>
       <w:lvlJc w:val="right"/>
       <w:pPr>
-        <w:ind w:left="4669" w:hanging="180"/>
+        <w:ind w:left="4320" w:hanging="180"/>
       </w:pPr>
     </w:lvl>
     <w:lvl w:ilvl="6" w:tplc="0416000F" w:tentative="1">
@@ -32477,7 +33672,7 @@
       <w:lvlText w:val="%7."/>
       <w:lvlJc w:val="left"/>
       <w:pPr>
-        <w:ind w:left="5389" w:hanging="360"/>
+        <w:ind w:left="5040" w:hanging="360"/>
       </w:pPr>
     </w:lvl>
     <w:lvl w:ilvl="7" w:tplc="04160019" w:tentative="1">
@@ -32486,7 +33681,7 @@
       <w:lvlText w:val="%8."/>
       <w:lvlJc w:val="left"/>
       <w:pPr>
-        <w:ind w:left="6109" w:hanging="360"/>
+        <w:ind w:left="5760" w:hanging="360"/>
       </w:pPr>
     </w:lvl>
     <w:lvl w:ilvl="8" w:tplc="0416001B" w:tentative="1">
@@ -32495,11 +33690,213 @@
       <w:lvlText w:val="%9."/>
       <w:lvlJc w:val="right"/>
       <w:pPr>
-        <w:ind w:left="6829" w:hanging="180"/>
+        <w:ind w:left="6480" w:hanging="180"/>
+      </w:pPr>
+    </w:lvl>
+  </w:abstractNum>
+  <w:abstractNum w:abstractNumId="16" w15:restartNumberingAfterBreak="0">
+    <w:nsid w:val="6D21506F"/>
+    <w:multiLevelType w:val="multilevel"/>
+    <w:tmpl w:val="00000001"/>
+    <w:lvl w:ilvl="0">
+      <w:start w:val="1"/>
+      <w:numFmt w:val="decimal"/>
+      <w:lvlText w:val="%1 "/>
+      <w:lvlJc w:val="left"/>
+      <w:pPr>
+        <w:tabs>
+          <w:tab w:val="num" w:pos="3403"/>
+        </w:tabs>
+        <w:ind w:left="3403" w:firstLine="0"/>
+      </w:pPr>
+    </w:lvl>
+    <w:lvl w:ilvl="1">
+      <w:start w:val="1"/>
+      <w:numFmt w:val="decimal"/>
+      <w:lvlText w:val="%1.%2 "/>
+      <w:lvlJc w:val="left"/>
+      <w:pPr>
+        <w:tabs>
+          <w:tab w:val="num" w:pos="3403"/>
+        </w:tabs>
+        <w:ind w:left="3403" w:firstLine="0"/>
+      </w:pPr>
+    </w:lvl>
+    <w:lvl w:ilvl="2">
+      <w:start w:val="1"/>
+      <w:numFmt w:val="decimal"/>
+      <w:lvlText w:val="%1.%2.%3 "/>
+      <w:lvlJc w:val="left"/>
+      <w:pPr>
+        <w:tabs>
+          <w:tab w:val="num" w:pos="3403"/>
+        </w:tabs>
+        <w:ind w:left="3403" w:firstLine="0"/>
+      </w:pPr>
+    </w:lvl>
+    <w:lvl w:ilvl="3">
+      <w:start w:val="1"/>
+      <w:numFmt w:val="decimal"/>
+      <w:lvlText w:val="%1.%2.%3.%4 "/>
+      <w:lvlJc w:val="left"/>
+      <w:pPr>
+        <w:tabs>
+          <w:tab w:val="num" w:pos="3403"/>
+        </w:tabs>
+        <w:ind w:left="3403" w:firstLine="0"/>
+      </w:pPr>
+    </w:lvl>
+    <w:lvl w:ilvl="4">
+      <w:start w:val="1"/>
+      <w:numFmt w:val="decimal"/>
+      <w:lvlText w:val="%1.%2.%3.%4.%5 "/>
+      <w:lvlJc w:val="left"/>
+      <w:pPr>
+        <w:tabs>
+          <w:tab w:val="num" w:pos="3403"/>
+        </w:tabs>
+        <w:ind w:left="3403" w:firstLine="0"/>
+      </w:pPr>
+    </w:lvl>
+    <w:lvl w:ilvl="5">
+      <w:start w:val="1"/>
+      <w:numFmt w:val="decimal"/>
+      <w:lvlText w:val="%1.%2.%3.%4.%5.%6 "/>
+      <w:lvlJc w:val="left"/>
+      <w:pPr>
+        <w:tabs>
+          <w:tab w:val="num" w:pos="3403"/>
+        </w:tabs>
+        <w:ind w:left="3403" w:firstLine="0"/>
+      </w:pPr>
+    </w:lvl>
+    <w:lvl w:ilvl="6">
+      <w:start w:val="1"/>
+      <w:numFmt w:val="decimal"/>
+      <w:lvlText w:val="%1.%2.%3.%4.%5.%6.%7 "/>
+      <w:lvlJc w:val="left"/>
+      <w:pPr>
+        <w:tabs>
+          <w:tab w:val="num" w:pos="3403"/>
+        </w:tabs>
+        <w:ind w:left="3403" w:firstLine="0"/>
+      </w:pPr>
+    </w:lvl>
+    <w:lvl w:ilvl="7">
+      <w:start w:val="1"/>
+      <w:numFmt w:val="decimal"/>
+      <w:lvlText w:val="%1.%2.%3.%4.%5.%6.%7.%8 "/>
+      <w:lvlJc w:val="left"/>
+      <w:pPr>
+        <w:tabs>
+          <w:tab w:val="num" w:pos="3403"/>
+        </w:tabs>
+        <w:ind w:left="3403" w:firstLine="0"/>
+      </w:pPr>
+    </w:lvl>
+    <w:lvl w:ilvl="8">
+      <w:start w:val="1"/>
+      <w:numFmt w:val="decimal"/>
+      <w:lvlText w:val="%1.%2.%3.%4.%5.%6.%7.%8.%9 "/>
+      <w:lvlJc w:val="left"/>
+      <w:pPr>
+        <w:tabs>
+          <w:tab w:val="num" w:pos="3403"/>
+        </w:tabs>
+        <w:ind w:left="3403" w:firstLine="0"/>
       </w:pPr>
     </w:lvl>
   </w:abstractNum>
   <w:abstractNum w:abstractNumId="17" w15:restartNumberingAfterBreak="0">
+    <w:nsid w:val="7269015A"/>
+    <w:multiLevelType w:val="hybridMultilevel"/>
+    <w:tmpl w:val="DF600904"/>
+    <w:lvl w:ilvl="0" w:tplc="9F121960">
+      <w:start w:val="1"/>
+      <w:numFmt w:val="decimalZero"/>
+      <w:lvlText w:val="%1."/>
+      <w:lvlJc w:val="left"/>
+      <w:pPr>
+        <w:ind w:left="1114" w:hanging="405"/>
+      </w:pPr>
+      <w:rPr>
+        <w:rFonts w:hint="default"/>
+      </w:rPr>
+    </w:lvl>
+    <w:lvl w:ilvl="1" w:tplc="04160019" w:tentative="1">
+      <w:start w:val="1"/>
+      <w:numFmt w:val="lowerLetter"/>
+      <w:lvlText w:val="%2."/>
+      <w:lvlJc w:val="left"/>
+      <w:pPr>
+        <w:ind w:left="1789" w:hanging="360"/>
+      </w:pPr>
+    </w:lvl>
+    <w:lvl w:ilvl="2" w:tplc="0416001B" w:tentative="1">
+      <w:start w:val="1"/>
+      <w:numFmt w:val="lowerRoman"/>
+      <w:lvlText w:val="%3."/>
+      <w:lvlJc w:val="right"/>
+      <w:pPr>
+        <w:ind w:left="2509" w:hanging="180"/>
+      </w:pPr>
+    </w:lvl>
+    <w:lvl w:ilvl="3" w:tplc="0416000F" w:tentative="1">
+      <w:start w:val="1"/>
+      <w:numFmt w:val="decimal"/>
+      <w:lvlText w:val="%4."/>
+      <w:lvlJc w:val="left"/>
+      <w:pPr>
+        <w:ind w:left="3229" w:hanging="360"/>
+      </w:pPr>
+    </w:lvl>
+    <w:lvl w:ilvl="4" w:tplc="04160019" w:tentative="1">
+      <w:start w:val="1"/>
+      <w:numFmt w:val="lowerLetter"/>
+      <w:lvlText w:val="%5."/>
+      <w:lvlJc w:val="left"/>
+      <w:pPr>
+        <w:ind w:left="3949" w:hanging="360"/>
+      </w:pPr>
+    </w:lvl>
+    <w:lvl w:ilvl="5" w:tplc="0416001B" w:tentative="1">
+      <w:start w:val="1"/>
+      <w:numFmt w:val="lowerRoman"/>
+      <w:lvlText w:val="%6."/>
+      <w:lvlJc w:val="right"/>
+      <w:pPr>
+        <w:ind w:left="4669" w:hanging="180"/>
+      </w:pPr>
+    </w:lvl>
+    <w:lvl w:ilvl="6" w:tplc="0416000F" w:tentative="1">
+      <w:start w:val="1"/>
+      <w:numFmt w:val="decimal"/>
+      <w:lvlText w:val="%7."/>
+      <w:lvlJc w:val="left"/>
+      <w:pPr>
+        <w:ind w:left="5389" w:hanging="360"/>
+      </w:pPr>
+    </w:lvl>
+    <w:lvl w:ilvl="7" w:tplc="04160019" w:tentative="1">
+      <w:start w:val="1"/>
+      <w:numFmt w:val="lowerLetter"/>
+      <w:lvlText w:val="%8."/>
+      <w:lvlJc w:val="left"/>
+      <w:pPr>
+        <w:ind w:left="6109" w:hanging="360"/>
+      </w:pPr>
+    </w:lvl>
+    <w:lvl w:ilvl="8" w:tplc="0416001B" w:tentative="1">
+      <w:start w:val="1"/>
+      <w:numFmt w:val="lowerRoman"/>
+      <w:lvlText w:val="%9."/>
+      <w:lvlJc w:val="right"/>
+      <w:pPr>
+        <w:ind w:left="6829" w:hanging="180"/>
+      </w:pPr>
+    </w:lvl>
+  </w:abstractNum>
+  <w:abstractNum w:abstractNumId="18" w15:restartNumberingAfterBreak="0">
     <w:nsid w:val="7A5B587B"/>
     <w:multiLevelType w:val="multilevel"/>
     <w:tmpl w:val="644C3444"/>
@@ -32612,7 +34009,7 @@
       </w:rPr>
     </w:lvl>
   </w:abstractNum>
-  <w:abstractNum w:abstractNumId="18" w15:restartNumberingAfterBreak="0">
+  <w:abstractNum w:abstractNumId="19" w15:restartNumberingAfterBreak="0">
     <w:nsid w:val="7D8B7E8F"/>
     <w:multiLevelType w:val="multilevel"/>
     <w:tmpl w:val="A98C0FE8"/>
@@ -32737,7 +34134,7 @@
     <w:abstractNumId w:val="0"/>
   </w:num>
   <w:num w:numId="2">
-    <w:abstractNumId w:val="15"/>
+    <w:abstractNumId w:val="16"/>
   </w:num>
   <w:num w:numId="3">
     <w:abstractNumId w:val="3"/>
@@ -32746,7 +34143,7 @@
     <w:abstractNumId w:val="1"/>
   </w:num>
   <w:num w:numId="5">
-    <w:abstractNumId w:val="17"/>
+    <w:abstractNumId w:val="18"/>
   </w:num>
   <w:num w:numId="6">
     <w:abstractNumId w:val="5"/>
@@ -32773,7 +34170,7 @@
     <w:abstractNumId w:val="7"/>
   </w:num>
   <w:num w:numId="14">
-    <w:abstractNumId w:val="18"/>
+    <w:abstractNumId w:val="19"/>
   </w:num>
   <w:num w:numId="15">
     <w:abstractNumId w:val="2"/>
@@ -32788,7 +34185,10 @@
     <w:abstractNumId w:val="6"/>
   </w:num>
   <w:num w:numId="19">
-    <w:abstractNumId w:val="16"/>
+    <w:abstractNumId w:val="17"/>
+  </w:num>
+  <w:num w:numId="20">
+    <w:abstractNumId w:val="15"/>
   </w:num>
 </w:numbering>
 </file>
@@ -33969,6 +35369,14 @@
       <w:sz w:val="24"/>
     </w:rPr>
   </w:style>
+  <w:style w:type="character" w:styleId="Nmerodepgina">
+    <w:name w:val="page number"/>
+    <w:basedOn w:val="Fontepargpadro"/>
+    <w:uiPriority w:val="99"/>
+    <w:semiHidden/>
+    <w:unhideWhenUsed/>
+    <w:rsid w:val="001704ED"/>
+  </w:style>
 </w:styles>
 </file>
 
@@ -34309,7 +35717,7 @@
 </file>
 
 <file path=customXml/itemProps1.xml><?xml version="1.0" encoding="utf-8"?>
-<ds:datastoreItem xmlns:ds="http://schemas.openxmlformats.org/officeDocument/2006/customXml" ds:itemID="{2B28F081-3C30-D04D-B9B5-18AB2B29E278}">
+<ds:datastoreItem xmlns:ds="http://schemas.openxmlformats.org/officeDocument/2006/customXml" ds:itemID="{FF3E1406-E5ED-DE4E-8372-8E79027B1FC8}">
   <ds:schemaRefs>
     <ds:schemaRef ds:uri="http://schemas.openxmlformats.org/officeDocument/2006/bibliography"/>
   </ds:schemaRefs>

</xml_diff>

<commit_message>
Analysis bug p.p. fixed
</commit_message>
<xml_diff>
--- a/docs/TCC.docx
+++ b/docs/TCC.docx
@@ -4969,8 +4969,6 @@
         <w:spacing w:after="168"/>
         <w:ind w:firstLine="708"/>
       </w:pPr>
-      <w:bookmarkStart w:id="5" w:name="_GoBack"/>
-      <w:bookmarkEnd w:id="5"/>
     </w:p>
     <w:p>
       <w:pPr>
@@ -5070,7 +5068,11 @@
         <w:ind w:firstLine="708"/>
       </w:pPr>
       <w:r>
-        <w:t>Os elementos de vigas são partes da estrutura homogêneas formadas por uma seção de propriedades geométricas conhecidas, um determinado material que o confere características físicas como elasticidade e capacidade de dilatação térmica e, por fim, um par de nós que determina sua posição na estrutura e sua condição de contorno para a resolução das equações.</w:t>
+        <w:t xml:space="preserve">Os elementos de vigas são partes da estrutura homogêneas formadas por uma seção de propriedades geométricas conhecidas, um determinado material que o confere características físicas como elasticidade e capacidade de dilatação térmica e, </w:t>
+      </w:r>
+      <w:r>
+        <w:lastRenderedPageBreak/>
+        <w:t>por fim, um par de nós que determina sua posição na estrutura e sua condição de contorno para a resolução das equações.</w:t>
       </w:r>
     </w:p>
     <w:p>
@@ -5214,6 +5216,7 @@
         <w:ind w:firstLine="708"/>
       </w:pPr>
       <w:r>
+        <w:lastRenderedPageBreak/>
         <w:t>IMAGEM</w:t>
       </w:r>
     </w:p>
@@ -5229,7 +5232,6 @@
         <w:ind w:firstLine="708"/>
       </w:pPr>
       <w:r>
-        <w:lastRenderedPageBreak/>
         <w:t>P</w:t>
       </w:r>
       <w:r>
@@ -5388,6 +5390,7 @@
         <w:ind w:firstLine="708"/>
       </w:pPr>
       <w:r>
+        <w:lastRenderedPageBreak/>
         <w:t>O esforço F será o fator de maior interesse inicialmente e o resultado que queremos obter porque, a partir dele, conseguimos as reações de apoio.</w:t>
       </w:r>
     </w:p>
@@ -5403,7 +5406,6 @@
         <w:ind w:firstLine="708"/>
       </w:pPr>
       <w:r>
-        <w:lastRenderedPageBreak/>
         <w:t>Alguns deslocamentos são conhecidos por conta das condições de contorno dos nós. Por exemplo, o apoio representa deslocamento vertical nulo, enquanto o engaste define tanto deslocamento vertical nulo quanto o movimento de rotação. Assim, não será um grande desafio definir essa variável.</w:t>
       </w:r>
     </w:p>
@@ -5465,6 +5467,9 @@
         <w:jc w:val="center"/>
       </w:pPr>
       <w:r>
+        <w:rPr>
+          <w:noProof/>
+        </w:rPr>
         <w:drawing>
           <wp:inline distT="0" distB="0" distL="0" distR="0" wp14:anchorId="65F2145B" wp14:editId="00903AF5">
             <wp:extent cx="3567165" cy="1351449"/>
@@ -5687,6 +5692,7 @@
         <w:t>anti-</w:t>
       </w:r>
       <w:r>
+        <w:lastRenderedPageBreak/>
         <w:t>horário do momento também. Assim, esses esforços assumem valores negativos quando o sentido é oposto ao exposto</w:t>
       </w:r>
       <w:r>
@@ -5717,7 +5723,6 @@
         <w:ind w:firstLine="0"/>
       </w:pPr>
       <w:r>
-        <w:lastRenderedPageBreak/>
         <w:t xml:space="preserve">Os deslocamentos podemos representar </w:t>
       </w:r>
       <w:r>
@@ -7482,7 +7487,9 @@
       <w:r>
         <w:rPr>
           <w:rFonts w:eastAsiaTheme="minorEastAsia"/>
-        </w:rPr>
+          <w:noProof/>
+        </w:rPr>
+        <w:lastRenderedPageBreak/>
         <w:drawing>
           <wp:inline distT="0" distB="0" distL="0" distR="0" wp14:anchorId="71CB120C" wp14:editId="57545C0B">
             <wp:extent cx="2723104" cy="1199545"/>
@@ -7532,7 +7539,6 @@
         <w:rPr>
           <w:rFonts w:eastAsiaTheme="minorEastAsia"/>
         </w:rPr>
-        <w:lastRenderedPageBreak/>
         <w:t>Temos, desse modo:</w:t>
       </w:r>
     </w:p>
@@ -8669,13 +8675,7 @@
                         <w:rPr>
                           <w:rFonts w:ascii="Cambria Math" w:hAnsi="Cambria Math"/>
                         </w:rPr>
-                        <m:t>2</m:t>
-                      </m:r>
-                      <m:r>
-                        <w:rPr>
-                          <w:rFonts w:ascii="Cambria Math" w:hAnsi="Cambria Math"/>
-                        </w:rPr>
-                        <m:t>1</m:t>
+                        <m:t>21</m:t>
                       </m:r>
                     </m:sub>
                   </m:sSub>
@@ -8924,13 +8924,7 @@
             <w:rPr>
               <w:rFonts w:ascii="Cambria Math" w:eastAsiaTheme="minorEastAsia" w:hAnsi="Cambria Math"/>
             </w:rPr>
-            <m:t xml:space="preserve">; </m:t>
-          </m:r>
-          <m:r>
-            <w:rPr>
-              <w:rFonts w:ascii="Cambria Math" w:eastAsiaTheme="minorEastAsia" w:hAnsi="Cambria Math"/>
-            </w:rPr>
-            <m:t>V</m:t>
+            <m:t>; V</m:t>
           </m:r>
           <m:d>
             <m:dPr>
@@ -9002,13 +8996,7 @@
                 <w:rPr>
                   <w:rFonts w:ascii="Cambria Math" w:eastAsiaTheme="minorEastAsia" w:hAnsi="Cambria Math"/>
                 </w:rPr>
-                <m:t>-</m:t>
-              </m:r>
-              <m:r>
-                <w:rPr>
-                  <w:rFonts w:ascii="Cambria Math" w:eastAsiaTheme="minorEastAsia" w:hAnsi="Cambria Math"/>
-                </w:rPr>
-                <m:t>K</m:t>
+                <m:t>-K</m:t>
               </m:r>
             </m:e>
             <m:sub>
@@ -9127,13 +9115,7 @@
             <w:rPr>
               <w:rFonts w:ascii="Cambria Math" w:eastAsiaTheme="minorEastAsia" w:hAnsi="Cambria Math"/>
             </w:rPr>
-            <m:t xml:space="preserve">; </m:t>
-          </m:r>
-          <m:r>
-            <w:rPr>
-              <w:rFonts w:ascii="Cambria Math" w:eastAsiaTheme="minorEastAsia" w:hAnsi="Cambria Math"/>
-            </w:rPr>
-            <m:t>M</m:t>
+            <m:t>; M</m:t>
           </m:r>
           <m:d>
             <m:dPr>
@@ -9260,31 +9242,7 @@
             <w:rPr>
               <w:rFonts w:ascii="Cambria Math" w:eastAsiaTheme="minorEastAsia" w:hAnsi="Cambria Math"/>
             </w:rPr>
-            <m:t>=1</m:t>
-          </m:r>
-          <m:r>
-            <w:rPr>
-              <w:rFonts w:ascii="Cambria Math" w:eastAsiaTheme="minorEastAsia" w:hAnsi="Cambria Math"/>
-            </w:rPr>
-            <m:t>,</m:t>
-          </m:r>
-          <m:r>
-            <w:rPr>
-              <w:rFonts w:ascii="Cambria Math" w:eastAsiaTheme="minorEastAsia" w:hAnsi="Cambria Math"/>
-            </w:rPr>
-            <m:t xml:space="preserve"> </m:t>
-          </m:r>
-          <m:r>
-            <w:rPr>
-              <w:rFonts w:ascii="Cambria Math" w:eastAsiaTheme="minorEastAsia" w:hAnsi="Cambria Math"/>
-            </w:rPr>
-            <m:t>v</m:t>
-          </m:r>
-          <m:r>
-            <w:rPr>
-              <w:rFonts w:ascii="Cambria Math" w:eastAsiaTheme="minorEastAsia" w:hAnsi="Cambria Math"/>
-            </w:rPr>
-            <m:t>(L)=0</m:t>
+            <m:t>=1, v(L)=0</m:t>
           </m:r>
         </m:oMath>
       </m:oMathPara>
@@ -9331,13 +9289,7 @@
             <w:rPr>
               <w:rFonts w:ascii="Cambria Math" w:eastAsiaTheme="minorEastAsia" w:hAnsi="Cambria Math"/>
             </w:rPr>
-            <m:t>=</m:t>
-          </m:r>
-          <m:r>
-            <w:rPr>
-              <w:rFonts w:ascii="Cambria Math" w:eastAsiaTheme="minorEastAsia" w:hAnsi="Cambria Math"/>
-            </w:rPr>
-            <m:t>θ</m:t>
+            <m:t>=θ</m:t>
           </m:r>
           <m:d>
             <m:dPr>
@@ -9361,15 +9313,12 @@
             <w:rPr>
               <w:rFonts w:ascii="Cambria Math" w:eastAsiaTheme="minorEastAsia" w:hAnsi="Cambria Math"/>
             </w:rPr>
-            <m:t>=</m:t>
+            <m:t>=0</m:t>
           </m:r>
           <m:r>
-            <w:rPr>
-              <w:rFonts w:ascii="Cambria Math" w:eastAsiaTheme="minorEastAsia" w:hAnsi="Cambria Math"/>
-            </w:rPr>
-            <m:t>0</m:t>
-          </m:r>
-          <m:r>
+            <m:rPr>
+              <m:sty m:val="p"/>
+            </m:rPr>
             <w:rPr>
               <w:rFonts w:ascii="Cambria Math" w:eastAsiaTheme="minorEastAsia" w:hAnsi="Cambria Math"/>
             </w:rPr>
@@ -9412,6 +9361,7 @@
             <w:rPr>
               <w:rFonts w:ascii="Cambria Math" w:eastAsiaTheme="minorEastAsia" w:hAnsi="Cambria Math"/>
             </w:rPr>
+            <w:lastRenderedPageBreak/>
             <m:t>V</m:t>
           </m:r>
           <m:d>
@@ -9489,6 +9439,9 @@
             </m:sub>
           </m:sSub>
           <m:r>
+            <m:rPr>
+              <m:sty m:val="p"/>
+            </m:rPr>
             <w:rPr>
               <w:rFonts w:ascii="Cambria Math" w:eastAsiaTheme="minorEastAsia" w:hAnsi="Cambria Math"/>
             </w:rPr>
@@ -9507,13 +9460,7 @@
           <w:rPr>
             <w:rFonts w:ascii="Cambria Math" w:eastAsiaTheme="minorEastAsia" w:hAnsi="Cambria Math"/>
           </w:rPr>
-          <m:t xml:space="preserve"> </m:t>
-        </m:r>
-        <m:r>
-          <w:rPr>
-            <w:rFonts w:ascii="Cambria Math" w:eastAsiaTheme="minorEastAsia" w:hAnsi="Cambria Math"/>
-          </w:rPr>
-          <m:t>M</m:t>
+          <m:t xml:space="preserve"> M</m:t>
         </m:r>
         <m:d>
           <m:dPr>
@@ -9612,19 +9559,7 @@
             <w:rPr>
               <w:rFonts w:ascii="Cambria Math" w:eastAsiaTheme="minorEastAsia" w:hAnsi="Cambria Math"/>
             </w:rPr>
-            <m:t>=</m:t>
-          </m:r>
-          <m:r>
-            <w:rPr>
-              <w:rFonts w:ascii="Cambria Math" w:eastAsiaTheme="minorEastAsia" w:hAnsi="Cambria Math"/>
-            </w:rPr>
-            <m:t>c1</m:t>
-          </m:r>
-          <m:r>
-            <w:rPr>
-              <w:rFonts w:ascii="Cambria Math" w:eastAsiaTheme="minorEastAsia" w:hAnsi="Cambria Math"/>
-            </w:rPr>
-            <m:t>+</m:t>
+            <m:t>=c1+</m:t>
           </m:r>
           <m:sSub>
             <m:sSubPr>
@@ -9692,13 +9627,7 @@
           <w:rPr>
             <w:rFonts w:ascii="Cambria Math" w:eastAsiaTheme="minorEastAsia" w:hAnsi="Cambria Math"/>
           </w:rPr>
-          <m:t xml:space="preserve"> </m:t>
-        </m:r>
-        <m:r>
-          <w:rPr>
-            <w:rFonts w:ascii="Cambria Math" w:eastAsiaTheme="minorEastAsia" w:hAnsi="Cambria Math"/>
-          </w:rPr>
-          <m:t>M</m:t>
+          <m:t xml:space="preserve"> M</m:t>
         </m:r>
         <m:d>
           <m:dPr>
@@ -9819,13 +9748,7 @@
                 <w:rPr>
                   <w:rFonts w:ascii="Cambria Math" w:eastAsiaTheme="minorEastAsia" w:hAnsi="Cambria Math"/>
                 </w:rPr>
-                <m:t>-</m:t>
-              </m:r>
-              <m:r>
-                <w:rPr>
-                  <w:rFonts w:ascii="Cambria Math" w:eastAsiaTheme="minorEastAsia" w:hAnsi="Cambria Math"/>
-                </w:rPr>
-                <m:t>k</m:t>
+                <m:t>-k</m:t>
               </m:r>
             </m:e>
             <m:sub>
@@ -9890,7 +9813,6 @@
         <w:rPr>
           <w:rFonts w:eastAsiaTheme="minorEastAsia"/>
         </w:rPr>
-        <w:lastRenderedPageBreak/>
         <w:t xml:space="preserve">Integrando mais uma vez, temos </w:t>
       </w:r>
       <m:oMath>
@@ -9976,13 +9898,7 @@
             <w:rPr>
               <w:rFonts w:ascii="Cambria Math" w:eastAsiaTheme="minorEastAsia" w:hAnsi="Cambria Math"/>
             </w:rPr>
-            <m:t>EI*</m:t>
-          </m:r>
-          <m:r>
-            <w:rPr>
-              <w:rFonts w:ascii="Cambria Math" w:eastAsiaTheme="minorEastAsia" w:hAnsi="Cambria Math"/>
-            </w:rPr>
-            <m:t>θ</m:t>
+            <m:t>EI*θ</m:t>
           </m:r>
           <m:d>
             <m:dPr>
@@ -10006,19 +9922,7 @@
             <w:rPr>
               <w:rFonts w:ascii="Cambria Math" w:eastAsiaTheme="minorEastAsia" w:hAnsi="Cambria Math"/>
             </w:rPr>
-            <m:t>=</m:t>
-          </m:r>
-          <m:r>
-            <w:rPr>
-              <w:rFonts w:ascii="Cambria Math" w:eastAsiaTheme="minorEastAsia" w:hAnsi="Cambria Math"/>
-            </w:rPr>
-            <m:t>c2</m:t>
-          </m:r>
-          <m:r>
-            <w:rPr>
-              <w:rFonts w:ascii="Cambria Math" w:eastAsiaTheme="minorEastAsia" w:hAnsi="Cambria Math"/>
-            </w:rPr>
-            <m:t>-</m:t>
+            <m:t>=c2-</m:t>
           </m:r>
           <m:sSub>
             <m:sSubPr>
@@ -10050,13 +9954,7 @@
             <w:rPr>
               <w:rFonts w:ascii="Cambria Math" w:eastAsiaTheme="minorEastAsia" w:hAnsi="Cambria Math"/>
             </w:rPr>
-            <m:t>*x</m:t>
-          </m:r>
-          <m:r>
-            <w:rPr>
-              <w:rFonts w:ascii="Cambria Math" w:eastAsiaTheme="minorEastAsia" w:hAnsi="Cambria Math"/>
-            </w:rPr>
-            <m:t>+</m:t>
+            <m:t>*x+</m:t>
           </m:r>
           <m:sSub>
             <m:sSubPr>
@@ -10158,13 +10056,7 @@
           <w:rPr>
             <w:rFonts w:ascii="Cambria Math" w:eastAsiaTheme="minorEastAsia" w:hAnsi="Cambria Math"/>
           </w:rPr>
-          <m:t xml:space="preserve"> </m:t>
-        </m:r>
-        <m:r>
-          <w:rPr>
-            <w:rFonts w:ascii="Cambria Math" w:eastAsiaTheme="minorEastAsia" w:hAnsi="Cambria Math"/>
-          </w:rPr>
-          <m:t>θ</m:t>
+          <m:t xml:space="preserve"> θ</m:t>
         </m:r>
         <m:d>
           <m:dPr>
@@ -10508,13 +10400,7 @@
             <w:rPr>
               <w:rFonts w:ascii="Cambria Math" w:eastAsiaTheme="minorEastAsia" w:hAnsi="Cambria Math"/>
             </w:rPr>
-            <m:t>=</m:t>
-          </m:r>
-          <m:r>
-            <w:rPr>
-              <w:rFonts w:ascii="Cambria Math" w:eastAsiaTheme="minorEastAsia" w:hAnsi="Cambria Math"/>
-            </w:rPr>
-            <m:t>-</m:t>
+            <m:t>=-</m:t>
           </m:r>
           <m:sSub>
             <m:sSubPr>
@@ -11141,13 +11027,7 @@
           <w:rPr>
             <w:rFonts w:ascii="Cambria Math" w:eastAsiaTheme="minorEastAsia" w:hAnsi="Cambria Math"/>
           </w:rPr>
-          <m:t>=</m:t>
-        </m:r>
-        <m:r>
-          <w:rPr>
-            <w:rFonts w:ascii="Cambria Math" w:eastAsiaTheme="minorEastAsia" w:hAnsi="Cambria Math"/>
-          </w:rPr>
-          <m:t>0</m:t>
+          <m:t>=0</m:t>
         </m:r>
       </m:oMath>
       <w:r>
@@ -11202,19 +11082,7 @@
             <w:rPr>
               <w:rFonts w:ascii="Cambria Math" w:eastAsiaTheme="minorEastAsia" w:hAnsi="Cambria Math"/>
             </w:rPr>
-            <m:t>=</m:t>
-          </m:r>
-          <m:r>
-            <w:rPr>
-              <w:rFonts w:ascii="Cambria Math" w:eastAsiaTheme="minorEastAsia" w:hAnsi="Cambria Math"/>
-            </w:rPr>
-            <m:t>EI</m:t>
-          </m:r>
-          <m:r>
-            <w:rPr>
-              <w:rFonts w:ascii="Cambria Math" w:eastAsiaTheme="minorEastAsia" w:hAnsi="Cambria Math"/>
-            </w:rPr>
-            <m:t>+</m:t>
+            <m:t>=EI+</m:t>
           </m:r>
           <m:sSub>
             <m:sSubPr>
@@ -11347,6 +11215,7 @@
         <w:rPr>
           <w:rFonts w:eastAsiaTheme="minorEastAsia"/>
         </w:rPr>
+        <w:lastRenderedPageBreak/>
         <w:t xml:space="preserve">Mas já remos a relação entre </w:t>
       </w:r>
       <m:oMath>
@@ -11690,7 +11559,6 @@
         <w:rPr>
           <w:rFonts w:eastAsiaTheme="minorEastAsia"/>
         </w:rPr>
-        <w:lastRenderedPageBreak/>
         <w:t xml:space="preserve">Aplicando mais uma vez a relação entre as duas constantes, conseguimos determinar </w:t>
       </w:r>
       <m:oMath>
@@ -11885,13 +11753,7 @@
           <w:rPr>
             <w:rFonts w:ascii="Cambria Math" w:eastAsiaTheme="minorEastAsia" w:hAnsi="Cambria Math"/>
           </w:rPr>
-          <m:t>V</m:t>
-        </m:r>
-        <m:r>
-          <w:rPr>
-            <w:rFonts w:ascii="Cambria Math" w:eastAsiaTheme="minorEastAsia" w:hAnsi="Cambria Math"/>
-          </w:rPr>
-          <m:t>(L)=</m:t>
+          <m:t>V(L)=</m:t>
         </m:r>
         <m:sSub>
           <m:sSubPr>
@@ -11907,13 +11769,7 @@
               <w:rPr>
                 <w:rFonts w:ascii="Cambria Math" w:eastAsiaTheme="minorEastAsia" w:hAnsi="Cambria Math"/>
               </w:rPr>
-              <m:t>-</m:t>
-            </m:r>
-            <m:r>
-              <w:rPr>
-                <w:rFonts w:ascii="Cambria Math" w:eastAsiaTheme="minorEastAsia" w:hAnsi="Cambria Math"/>
-              </w:rPr>
-              <m:t>K</m:t>
+              <m:t>-K</m:t>
             </m:r>
           </m:e>
           <m:sub>
@@ -13277,13 +13133,7 @@
                           <w:rPr>
                             <w:rFonts w:ascii="Cambria Math" w:hAnsi="Cambria Math"/>
                           </w:rPr>
-                          <m:t>4</m:t>
-                        </m:r>
-                        <m:r>
-                          <w:rPr>
-                            <w:rFonts w:ascii="Cambria Math" w:hAnsi="Cambria Math"/>
-                          </w:rPr>
-                          <m:t>EI</m:t>
+                          <m:t>4EI</m:t>
                         </m:r>
                       </m:num>
                       <m:den>
@@ -13365,13 +13215,7 @@
                           <w:rPr>
                             <w:rFonts w:ascii="Cambria Math" w:hAnsi="Cambria Math"/>
                           </w:rPr>
-                          <m:t>2</m:t>
-                        </m:r>
-                        <m:r>
-                          <w:rPr>
-                            <w:rFonts w:ascii="Cambria Math" w:hAnsi="Cambria Math"/>
-                          </w:rPr>
-                          <m:t>EI</m:t>
+                          <m:t>2EI</m:t>
                         </m:r>
                       </m:num>
                       <m:den>
@@ -13661,13 +13505,7 @@
                           <w:rPr>
                             <w:rFonts w:ascii="Cambria Math" w:hAnsi="Cambria Math"/>
                           </w:rPr>
-                          <m:t>2</m:t>
-                        </m:r>
-                        <m:r>
-                          <w:rPr>
-                            <w:rFonts w:ascii="Cambria Math" w:hAnsi="Cambria Math"/>
-                          </w:rPr>
-                          <m:t>EI</m:t>
+                          <m:t>2EI</m:t>
                         </m:r>
                       </m:num>
                       <m:den>
@@ -13749,13 +13587,7 @@
                           <w:rPr>
                             <w:rFonts w:ascii="Cambria Math" w:hAnsi="Cambria Math"/>
                           </w:rPr>
-                          <m:t>4</m:t>
-                        </m:r>
-                        <m:r>
-                          <w:rPr>
-                            <w:rFonts w:ascii="Cambria Math" w:hAnsi="Cambria Math"/>
-                          </w:rPr>
-                          <m:t>EI</m:t>
+                          <m:t>4EI</m:t>
                         </m:r>
                       </m:num>
                       <m:den>
@@ -14251,13 +14083,7 @@
                           <w:rPr>
                             <w:rFonts w:ascii="Cambria Math" w:hAnsi="Cambria Math"/>
                           </w:rPr>
-                          <m:t>4</m:t>
-                        </m:r>
-                        <m:r>
-                          <w:rPr>
-                            <w:rFonts w:ascii="Cambria Math" w:hAnsi="Cambria Math"/>
-                          </w:rPr>
-                          <m:t>EI</m:t>
+                          <m:t>4EI</m:t>
                         </m:r>
                       </m:num>
                       <m:den>
@@ -14339,13 +14165,7 @@
                           <w:rPr>
                             <w:rFonts w:ascii="Cambria Math" w:hAnsi="Cambria Math"/>
                           </w:rPr>
-                          <m:t>2</m:t>
-                        </m:r>
-                        <m:r>
-                          <w:rPr>
-                            <w:rFonts w:ascii="Cambria Math" w:hAnsi="Cambria Math"/>
-                          </w:rPr>
-                          <m:t>EI</m:t>
+                          <m:t>2EI</m:t>
                         </m:r>
                       </m:num>
                       <m:den>
@@ -14635,13 +14455,7 @@
                           <w:rPr>
                             <w:rFonts w:ascii="Cambria Math" w:hAnsi="Cambria Math"/>
                           </w:rPr>
-                          <m:t>2</m:t>
-                        </m:r>
-                        <m:r>
-                          <w:rPr>
-                            <w:rFonts w:ascii="Cambria Math" w:hAnsi="Cambria Math"/>
-                          </w:rPr>
-                          <m:t>EI</m:t>
+                          <m:t>2EI</m:t>
                         </m:r>
                       </m:num>
                       <m:den>
@@ -14723,13 +14537,7 @@
                           <w:rPr>
                             <w:rFonts w:ascii="Cambria Math" w:hAnsi="Cambria Math"/>
                           </w:rPr>
-                          <m:t>4</m:t>
-                        </m:r>
-                        <m:r>
-                          <w:rPr>
-                            <w:rFonts w:ascii="Cambria Math" w:hAnsi="Cambria Math"/>
-                          </w:rPr>
-                          <m:t>EI</m:t>
+                          <m:t>4EI</m:t>
                         </m:r>
                       </m:num>
                       <m:den>
@@ -15013,6 +14821,7 @@
       <w:r>
         <w:rPr>
           <w:rFonts w:eastAsiaTheme="minorEastAsia"/>
+          <w:noProof/>
         </w:rPr>
         <w:drawing>
           <wp:inline distT="0" distB="0" distL="0" distR="0" wp14:anchorId="19ABF610" wp14:editId="4331CA30">
@@ -15100,13 +14909,7 @@
               <w:rPr>
                 <w:rFonts w:ascii="Cambria Math" w:hAnsi="Cambria Math"/>
               </w:rPr>
-              <m:t>3</m:t>
-            </m:r>
-            <m:r>
-              <w:rPr>
-                <w:rFonts w:ascii="Cambria Math" w:hAnsi="Cambria Math"/>
-              </w:rPr>
-              <m:t>a</m:t>
+              <m:t>3a</m:t>
             </m:r>
           </m:sub>
         </m:sSub>
@@ -15827,13 +15630,7 @@
                         <w:rPr>
                           <w:rFonts w:ascii="Cambria Math" w:hAnsi="Cambria Math"/>
                         </w:rPr>
-                        <m:t>1</m:t>
-                      </m:r>
-                      <m:r>
-                        <w:rPr>
-                          <w:rFonts w:ascii="Cambria Math" w:hAnsi="Cambria Math"/>
-                        </w:rPr>
-                        <m:t>a</m:t>
+                        <m:t>1a</m:t>
                       </m:r>
                     </m:sub>
                   </m:sSub>
@@ -15861,13 +15658,7 @@
                         <w:rPr>
                           <w:rFonts w:ascii="Cambria Math" w:hAnsi="Cambria Math"/>
                         </w:rPr>
-                        <m:t>2</m:t>
-                      </m:r>
-                      <m:r>
-                        <w:rPr>
-                          <w:rFonts w:ascii="Cambria Math" w:hAnsi="Cambria Math"/>
-                        </w:rPr>
-                        <m:t>a</m:t>
+                        <m:t>2a</m:t>
                       </m:r>
                     </m:sub>
                   </m:sSub>
@@ -15901,13 +15692,7 @@
                         <w:rPr>
                           <w:rFonts w:ascii="Cambria Math" w:eastAsia="Cambria Math" w:hAnsi="Cambria Math" w:cs="Cambria Math"/>
                         </w:rPr>
-                        <m:t>3</m:t>
-                      </m:r>
-                      <m:r>
-                        <w:rPr>
-                          <w:rFonts w:ascii="Cambria Math" w:eastAsia="Cambria Math" w:hAnsi="Cambria Math" w:cs="Cambria Math"/>
-                        </w:rPr>
-                        <m:t>a</m:t>
+                        <m:t>3a</m:t>
                       </m:r>
                     </m:sub>
                   </m:sSub>
@@ -15941,13 +15726,7 @@
                         <w:rPr>
                           <w:rFonts w:ascii="Cambria Math" w:eastAsia="Cambria Math" w:hAnsi="Cambria Math" w:cs="Cambria Math"/>
                         </w:rPr>
-                        <m:t>4</m:t>
-                      </m:r>
-                      <m:r>
-                        <w:rPr>
-                          <w:rFonts w:ascii="Cambria Math" w:eastAsia="Cambria Math" w:hAnsi="Cambria Math" w:cs="Cambria Math"/>
-                        </w:rPr>
-                        <m:t>a</m:t>
+                        <m:t>4a</m:t>
                       </m:r>
                     </m:sub>
                   </m:sSub>
@@ -16047,13 +15826,7 @@
                         <w:rPr>
                           <w:rFonts w:ascii="Cambria Math" w:hAnsi="Cambria Math"/>
                         </w:rPr>
-                        <m:t>1</m:t>
-                      </m:r>
-                      <m:r>
-                        <w:rPr>
-                          <w:rFonts w:ascii="Cambria Math" w:hAnsi="Cambria Math"/>
-                        </w:rPr>
-                        <m:t>a</m:t>
+                        <m:t>1a</m:t>
                       </m:r>
                     </m:sub>
                   </m:sSub>
@@ -16081,13 +15854,7 @@
                         <w:rPr>
                           <w:rFonts w:ascii="Cambria Math" w:hAnsi="Cambria Math"/>
                         </w:rPr>
-                        <m:t>2</m:t>
-                      </m:r>
-                      <m:r>
-                        <w:rPr>
-                          <w:rFonts w:ascii="Cambria Math" w:hAnsi="Cambria Math"/>
-                        </w:rPr>
-                        <m:t>a</m:t>
+                        <m:t>2a</m:t>
                       </m:r>
                     </m:sub>
                   </m:sSub>
@@ -16121,13 +15888,7 @@
                         <w:rPr>
                           <w:rFonts w:ascii="Cambria Math" w:eastAsia="Cambria Math" w:hAnsi="Cambria Math" w:cs="Cambria Math"/>
                         </w:rPr>
-                        <m:t>3</m:t>
-                      </m:r>
-                      <m:r>
-                        <w:rPr>
-                          <w:rFonts w:ascii="Cambria Math" w:eastAsia="Cambria Math" w:hAnsi="Cambria Math" w:cs="Cambria Math"/>
-                        </w:rPr>
-                        <m:t>a</m:t>
+                        <m:t>3a</m:t>
                       </m:r>
                     </m:sub>
                   </m:sSub>
@@ -16161,13 +15922,7 @@
                         <w:rPr>
                           <w:rFonts w:ascii="Cambria Math" w:eastAsia="Cambria Math" w:hAnsi="Cambria Math" w:cs="Cambria Math"/>
                         </w:rPr>
-                        <m:t>4</m:t>
-                      </m:r>
-                      <m:r>
-                        <w:rPr>
-                          <w:rFonts w:ascii="Cambria Math" w:eastAsia="Cambria Math" w:hAnsi="Cambria Math" w:cs="Cambria Math"/>
-                        </w:rPr>
-                        <m:t>a</m:t>
+                        <m:t>4a</m:t>
                       </m:r>
                     </m:sub>
                   </m:sSub>
@@ -16425,13 +16180,7 @@
                         <w:rPr>
                           <w:rFonts w:ascii="Cambria Math" w:hAnsi="Cambria Math"/>
                         </w:rPr>
-                        <m:t>1</m:t>
-                      </m:r>
-                      <m:r>
-                        <w:rPr>
-                          <w:rFonts w:ascii="Cambria Math" w:hAnsi="Cambria Math"/>
-                        </w:rPr>
-                        <m:t>b</m:t>
+                        <m:t>1b</m:t>
                       </m:r>
                     </m:sub>
                   </m:sSub>
@@ -16459,13 +16208,7 @@
                         <w:rPr>
                           <w:rFonts w:ascii="Cambria Math" w:hAnsi="Cambria Math"/>
                         </w:rPr>
-                        <m:t>2</m:t>
-                      </m:r>
-                      <m:r>
-                        <w:rPr>
-                          <w:rFonts w:ascii="Cambria Math" w:hAnsi="Cambria Math"/>
-                        </w:rPr>
-                        <m:t>b</m:t>
+                        <m:t>2b</m:t>
                       </m:r>
                     </m:sub>
                   </m:sSub>
@@ -16499,13 +16242,7 @@
                         <w:rPr>
                           <w:rFonts w:ascii="Cambria Math" w:eastAsia="Cambria Math" w:hAnsi="Cambria Math" w:cs="Cambria Math"/>
                         </w:rPr>
-                        <m:t>3</m:t>
-                      </m:r>
-                      <m:r>
-                        <w:rPr>
-                          <w:rFonts w:ascii="Cambria Math" w:eastAsia="Cambria Math" w:hAnsi="Cambria Math" w:cs="Cambria Math"/>
-                        </w:rPr>
-                        <m:t>b</m:t>
+                        <m:t>3b</m:t>
                       </m:r>
                     </m:sub>
                   </m:sSub>
@@ -16539,13 +16276,7 @@
                         <w:rPr>
                           <w:rFonts w:ascii="Cambria Math" w:eastAsia="Cambria Math" w:hAnsi="Cambria Math" w:cs="Cambria Math"/>
                         </w:rPr>
-                        <m:t>4</m:t>
-                      </m:r>
-                      <m:r>
-                        <w:rPr>
-                          <w:rFonts w:ascii="Cambria Math" w:eastAsia="Cambria Math" w:hAnsi="Cambria Math" w:cs="Cambria Math"/>
-                        </w:rPr>
-                        <m:t>b</m:t>
+                        <m:t>4b</m:t>
                       </m:r>
                     </m:sub>
                   </m:sSub>
@@ -16893,14 +16624,7 @@
                   <w:rFonts w:ascii="Cambria Math" w:eastAsiaTheme="minorEastAsia" w:hAnsi="Cambria Math"/>
                   <w:lang w:val="en-US"/>
                 </w:rPr>
-                <m:t>a</m:t>
-              </m:r>
-              <m:r>
-                <w:rPr>
-                  <w:rFonts w:ascii="Cambria Math" w:eastAsiaTheme="minorEastAsia" w:hAnsi="Cambria Math"/>
-                  <w:lang w:val="en-US"/>
-                </w:rPr>
-                <m:t>b</m:t>
+                <m:t>ab</m:t>
               </m:r>
             </m:sub>
           </m:sSub>
@@ -22183,6 +21907,9 @@
         <w:jc w:val="center"/>
       </w:pPr>
       <w:r>
+        <w:rPr>
+          <w:noProof/>
+        </w:rPr>
         <w:drawing>
           <wp:inline distT="0" distB="0" distL="0" distR="0" wp14:anchorId="46CD7F4E" wp14:editId="5499A9A7">
             <wp:extent cx="1295400" cy="1485900"/>
@@ -22236,6 +21963,9 @@
         <w:jc w:val="center"/>
       </w:pPr>
       <w:r>
+        <w:rPr>
+          <w:noProof/>
+        </w:rPr>
         <w:drawing>
           <wp:inline distT="0" distB="0" distL="0" distR="0" wp14:anchorId="7B2C3B94" wp14:editId="6AF69253">
             <wp:extent cx="1092200" cy="1206500"/>
@@ -22292,6 +22022,9 @@
         <w:jc w:val="center"/>
       </w:pPr>
       <w:r>
+        <w:rPr>
+          <w:noProof/>
+        </w:rPr>
         <w:lastRenderedPageBreak/>
         <w:drawing>
           <wp:inline distT="0" distB="0" distL="0" distR="0" wp14:anchorId="2871C9E0" wp14:editId="6A7D78EE">
@@ -22445,6 +22178,7 @@
       <w:r>
         <w:rPr>
           <w:rFonts w:eastAsiaTheme="minorEastAsia"/>
+          <w:noProof/>
         </w:rPr>
         <w:drawing>
           <wp:inline distT="0" distB="0" distL="0" distR="0" wp14:anchorId="67B132CD" wp14:editId="1B24EFB2">
@@ -23043,6 +22777,7 @@
       <w:r>
         <w:rPr>
           <w:rFonts w:eastAsiaTheme="minorEastAsia"/>
+          <w:noProof/>
         </w:rPr>
         <w:lastRenderedPageBreak/>
         <w:drawing>
@@ -23108,6 +22843,7 @@
       <w:r>
         <w:rPr>
           <w:rFonts w:eastAsiaTheme="minorEastAsia"/>
+          <w:noProof/>
         </w:rPr>
         <w:drawing>
           <wp:inline distT="0" distB="0" distL="0" distR="0" wp14:anchorId="0E3925BC" wp14:editId="482D0069">
@@ -23182,6 +22918,7 @@
       <w:r>
         <w:rPr>
           <w:rFonts w:eastAsiaTheme="minorEastAsia"/>
+          <w:noProof/>
         </w:rPr>
         <w:drawing>
           <wp:inline distT="0" distB="0" distL="0" distR="0" wp14:anchorId="5E4C63F9" wp14:editId="27F2B84D">
@@ -23769,6 +23506,9 @@
             <m:t>=0</m:t>
           </m:r>
           <m:r>
+            <m:rPr>
+              <m:sty m:val="p"/>
+            </m:rPr>
             <w:rPr>
               <w:rFonts w:ascii="Cambria Math" w:hAnsi="Cambria Math"/>
             </w:rPr>
@@ -23851,6 +23591,9 @@
             <m:t>=6,25 kN</m:t>
           </m:r>
           <m:r>
+            <m:rPr>
+              <m:sty m:val="p"/>
+            </m:rPr>
             <w:rPr>
               <w:rFonts w:ascii="Cambria Math" w:eastAsiaTheme="minorEastAsia" w:hAnsi="Cambria Math"/>
             </w:rPr>
@@ -23891,6 +23634,9 @@
             <m:t>=62,5 kN</m:t>
           </m:r>
           <m:r>
+            <m:rPr>
+              <m:sty m:val="p"/>
+            </m:rPr>
             <w:rPr>
               <w:rFonts w:ascii="Cambria Math" w:eastAsiaTheme="minorEastAsia" w:hAnsi="Cambria Math"/>
             </w:rPr>
@@ -24424,15 +24170,7 @@
               <w:szCs w:val="24"/>
               <w:lang w:eastAsia="pt-BR"/>
             </w:rPr>
-            <m:t>=</m:t>
-          </m:r>
-          <m:r>
-            <w:rPr>
-              <w:rFonts w:ascii="Cambria Math" w:eastAsia="Times New Roman" w:hAnsi="Cambria Math" w:cs="Arial"/>
-              <w:szCs w:val="24"/>
-              <w:lang w:eastAsia="pt-BR"/>
-            </w:rPr>
-            <m:t xml:space="preserve">0,27 </m:t>
+            <m:t xml:space="preserve">=0,27 </m:t>
           </m:r>
           <m:sSub>
             <m:sSubPr>
@@ -24610,15 +24348,7 @@
             <w:szCs w:val="24"/>
             <w:lang w:eastAsia="pt-BR"/>
           </w:rPr>
-          <m:t xml:space="preserve"> = (1</m:t>
-        </m:r>
-        <m:r>
-          <w:rPr>
-            <w:rFonts w:ascii="Cambria Math" w:eastAsia="Times New Roman" w:hAnsi="Cambria Math" w:cs="Times New Roman"/>
-            <w:szCs w:val="24"/>
-            <w:lang w:eastAsia="pt-BR"/>
-          </w:rPr>
-          <m:t>-</m:t>
+          <m:t xml:space="preserve"> = (1-</m:t>
         </m:r>
         <m:f>
           <m:fPr>
@@ -24793,15 +24523,7 @@
             <w:szCs w:val="24"/>
             <w:lang w:eastAsia="pt-BR"/>
           </w:rPr>
-          <m:t>d</m:t>
-        </m:r>
-        <m:r>
-          <w:rPr>
-            <w:rFonts w:ascii="Cambria Math" w:eastAsia="Times New Roman" w:hAnsi="Cambria Math" w:cs="Times New Roman"/>
-            <w:szCs w:val="24"/>
-            <w:lang w:eastAsia="pt-BR"/>
-          </w:rPr>
-          <m:t xml:space="preserve"> </m:t>
+          <m:t xml:space="preserve">d </m:t>
         </m:r>
       </m:oMath>
       <w:r>
@@ -24928,15 +24650,7 @@
             <w:szCs w:val="24"/>
             <w:lang w:eastAsia="pt-BR"/>
           </w:rPr>
-          <m:t>V</m:t>
-        </m:r>
-        <m:r>
-          <w:rPr>
-            <w:rFonts w:ascii="Cambria Math" w:eastAsia="Times New Roman" w:hAnsi="Cambria Math" w:cs="Times New Roman"/>
-            <w:szCs w:val="24"/>
-            <w:lang w:eastAsia="pt-BR"/>
-          </w:rPr>
-          <m:t>k</m:t>
+          <m:t>Vk</m:t>
         </m:r>
       </m:oMath>
       <w:r>
@@ -25254,23 +24968,7 @@
             <w:szCs w:val="24"/>
             <w:lang w:eastAsia="pt-BR"/>
           </w:rPr>
-          <m:t>Vd=1,4</m:t>
-        </m:r>
-        <m:r>
-          <w:rPr>
-            <w:rFonts w:ascii="Cambria Math" w:eastAsia="Times New Roman" w:hAnsi="Cambria Math" w:cs="Arial"/>
-            <w:szCs w:val="24"/>
-            <w:lang w:eastAsia="pt-BR"/>
-          </w:rPr>
-          <m:t xml:space="preserve"> </m:t>
-        </m:r>
-        <m:r>
-          <w:rPr>
-            <w:rFonts w:ascii="Cambria Math" w:eastAsia="Times New Roman" w:hAnsi="Cambria Math" w:cs="Arial"/>
-            <w:szCs w:val="24"/>
-            <w:lang w:eastAsia="pt-BR"/>
-          </w:rPr>
-          <m:t>Vk</m:t>
+          <m:t>Vd=1,4 Vk</m:t>
         </m:r>
       </m:oMath>
       <w:r>
@@ -25339,7 +25037,7 @@
       <w:pPr>
         <w:pStyle w:val="Ttulo1"/>
       </w:pPr>
-      <w:bookmarkStart w:id="6" w:name="_Toc30705141"/>
+      <w:bookmarkStart w:id="5" w:name="_Toc30705141"/>
     </w:p>
     <w:p>
       <w:pPr>
@@ -25348,7 +25046,7 @@
       <w:r>
         <w:t>3 MÉTODO DOS ELEMENTOS FINITOS</w:t>
       </w:r>
-      <w:bookmarkEnd w:id="6"/>
+      <w:bookmarkEnd w:id="5"/>
     </w:p>
     <w:p>
       <w:pPr>
@@ -25364,12 +25062,12 @@
       <w:pPr>
         <w:pStyle w:val="Ttulo1"/>
       </w:pPr>
-      <w:bookmarkStart w:id="7" w:name="_Toc30705142"/>
+      <w:bookmarkStart w:id="6" w:name="_Toc30705142"/>
       <w:r>
         <w:lastRenderedPageBreak/>
         <w:t>4 PROJETO DE ESTRUTURAS DE CONCRETO</w:t>
       </w:r>
-      <w:bookmarkEnd w:id="7"/>
+      <w:bookmarkEnd w:id="6"/>
     </w:p>
     <w:p>
       <w:pPr>
@@ -25385,15 +25083,92 @@
       <w:pPr>
         <w:pStyle w:val="Ttulo1"/>
       </w:pPr>
-      <w:bookmarkStart w:id="8" w:name="_Toc30705143"/>
+      <w:bookmarkStart w:id="7" w:name="_Toc30705143"/>
       <w:r>
         <w:lastRenderedPageBreak/>
         <w:t>5 ESTUDO DE CASO</w:t>
       </w:r>
+      <w:bookmarkEnd w:id="7"/>
+    </w:p>
+    <w:p>
+      <w:pPr>
+        <w:tabs>
+          <w:tab w:val="left" w:pos="4383"/>
+        </w:tabs>
+        <w:spacing w:after="168"/>
+        <w:ind w:firstLine="0"/>
+        <w:jc w:val="left"/>
+      </w:pPr>
+      <w:r>
+        <w:t>Usando</w:t>
+      </w:r>
+      <w:r>
+        <w:t xml:space="preserve"> o </w:t>
+      </w:r>
+      <w:r>
+        <w:t xml:space="preserve">algoritmo </w:t>
+      </w:r>
+      <w:r>
+        <w:t>desenvolvido</w:t>
+      </w:r>
+      <w:r>
+        <w:t xml:space="preserve"> no projeto </w:t>
+      </w:r>
+      <w:r>
+        <w:t xml:space="preserve">cuja documentação </w:t>
+      </w:r>
+      <w:r>
+        <w:t xml:space="preserve">e o código </w:t>
+      </w:r>
+      <w:r>
+        <w:t>se encontra</w:t>
+      </w:r>
+      <w:r>
+        <w:t>m</w:t>
+      </w:r>
+      <w:r>
+        <w:t xml:space="preserve"> no Anexo A</w:t>
+      </w:r>
+      <w:r>
+        <w:t xml:space="preserve"> </w:t>
+      </w:r>
+      <w:r>
+        <w:t>podemos fazer diversos estudos para entender</w:t>
+      </w:r>
+      <w:r>
+        <w:t xml:space="preserve"> as melhores configurações de </w:t>
+      </w:r>
+      <w:r>
+        <w:t>viga.</w:t>
+      </w:r>
+    </w:p>
+    <w:p>
+      <w:pPr>
+        <w:tabs>
+          <w:tab w:val="left" w:pos="4383"/>
+        </w:tabs>
+        <w:spacing w:after="168"/>
+        <w:ind w:firstLine="0"/>
+        <w:jc w:val="left"/>
+      </w:pPr>
+    </w:p>
+    <w:p>
+      <w:pPr>
+        <w:tabs>
+          <w:tab w:val="left" w:pos="4383"/>
+        </w:tabs>
+        <w:spacing w:after="168"/>
+        <w:ind w:firstLine="0"/>
+        <w:jc w:val="left"/>
+      </w:pPr>
+      <w:bookmarkStart w:id="8" w:name="_GoBack"/>
       <w:bookmarkEnd w:id="8"/>
     </w:p>
     <w:p>
       <w:pPr>
+        <w:tabs>
+          <w:tab w:val="left" w:pos="4383"/>
+        </w:tabs>
         <w:spacing w:after="168"/>
         <w:sectPr>
           <w:pgSz w:w="11905" w:h="16837"/>
@@ -25401,6 +25176,9 @@
           <w:cols w:space="720"/>
         </w:sectPr>
       </w:pPr>
+      <w:r>
+        <w:tab/>
+      </w:r>
     </w:p>
     <w:p>
       <w:pPr>
@@ -31582,6 +31360,11 @@
         <w:docPartUnique/>
       </w:docPartObj>
     </w:sdtPr>
+    <w:sdtEndPr>
+      <w:rPr>
+        <w:rStyle w:val="Nmerodepgina"/>
+      </w:rPr>
+    </w:sdtEndPr>
     <w:sdtContent>
       <w:p>
         <w:pPr>
@@ -31635,6 +31418,11 @@
         <w:docPartUnique/>
       </w:docPartObj>
     </w:sdtPr>
+    <w:sdtEndPr>
+      <w:rPr>
+        <w:rStyle w:val="Nmerodepgina"/>
+      </w:rPr>
+    </w:sdtEndPr>
     <w:sdtContent>
       <w:p>
         <w:pPr>
@@ -31730,6 +31518,7 @@
         <w:docPartUnique/>
       </w:docPartObj>
     </w:sdtPr>
+    <w:sdtEndPr/>
     <w:sdtContent>
       <w:p>
         <w:pPr>
@@ -35653,7 +35442,7 @@
 </file>
 
 <file path=customXml/itemProps1.xml><?xml version="1.0" encoding="utf-8"?>
-<ds:datastoreItem xmlns:ds="http://schemas.openxmlformats.org/officeDocument/2006/customXml" ds:itemID="{5EF153B6-B177-D444-981A-AC7B147EED53}">
+<ds:datastoreItem xmlns:ds="http://schemas.openxmlformats.org/officeDocument/2006/customXml" ds:itemID="{49E68549-760D-384D-B0C2-AA6CD2832613}">
   <ds:schemaRefs>
     <ds:schemaRef ds:uri="http://schemas.openxmlformats.org/officeDocument/2006/bibliography"/>
   </ds:schemaRefs>

</xml_diff>

<commit_message>
README Changes and DOC Format
</commit_message>
<xml_diff>
--- a/docs/TCC.docx
+++ b/docs/TCC.docx
@@ -5558,95 +5558,102 @@
         <w:ind w:firstLine="708"/>
       </w:pPr>
       <w:r>
-        <w:t>Podemos conceituar o MEF (método dos elementos finitos) como sendo uma técnica usada para subdividir estruturas mais complexas em geometrias mais simples de modo a se obter o comportamento final da estrutura. Então, far-se-á uso disso já que é escopo do projeto estruturas hiperestáticas que não possuem soluções triviais.</w:t>
+        <w:t>Podemos conceituar o MEF (método dos elementos finitos) como sendo uma técnica usada para subdividir estruturas mais complexas em geometrias mais simples de modo a se obter o comportamento final da estrutura. Então, far-se-á uso disso já que é escopo do projeto estruturas hiperestáticas que não possuem soluções triviais</w:t>
       </w:r>
       <w:r>
         <w:rPr>
           <w:rStyle w:val="Refdenotaderodap"/>
         </w:rPr>
-        <w:fldChar w:fldCharType="begin" w:fldLock="1"/>
-      </w:r>
-      <w:r>
-        <w:instrText>ADDIN CSL_CITATION {"citationItems":[{"id":"ITEM-1","itemData":{"author":[{"dropping-particle":"","family":"Ferreira","given":"Rangel","non-dropping-particle":"","parse-names":false,"suffix":""},{"dropping-particle":"","family":"Nascimento","given":"D O","non-dropping-particle":"","parse-names":false,"suffix":""}],"id":"ITEM-1","issued":{"date-parts":[["0"]]},"title":"Unesp UNIVERSIDADE ESTADUAL PAULISTA FACULDADE DE ENGENHARIA DE ILHA SOLTEIRA PROGRAMA DE PÓS-GRADUAÇÃO EM ENGENHARIA MECÂNICA ANÁLISE DINÂMICA DE VIGAS UTILIZANDO O ELEMENTO FINITO DE TIMOSHENKO COM REFINAMENTO P-ADAPTATIVO","type":"report"},"uris":["http://www.mendeley.com/documents/?uuid=d0fd4144-a6fc-3285-8d14-0e9a1f8d4bf3"]}],"mendeley":{"formattedCitation":"(FERREIRA; NASCIMENTO, [s.d.])","plainTextFormattedCitation":"(FERREIRA; NASCIMENTO, [s.d.])","previouslyFormattedCitation":"(FERREIRA; NASCIMENTO, [s.d.])"},"properties":{"noteIndex":0},"schema":"https://github.com/citation-style-language/schema/raw/master/csl-citation.json"}</w:instrText>
-      </w:r>
-      <w:r>
-        <w:rPr>
-          <w:rStyle w:val="Refdenotaderodap"/>
-        </w:rPr>
+        <w:footnoteReference w:id="4"/>
+      </w:r>
+      <w:r>
+        <w:t>.</w:t>
+      </w:r>
+      <w:r>
+        <w:t xml:space="preserve"> </w:t>
+      </w:r>
+      <w:r>
+        <w:t>O método, apesar de ser bastante abrangente, será usado apenas no contexto de elementos de vigas, isto quer dizer que contaremos apenas com a presença de esforços verticais e momento</w:t>
+      </w:r>
+      <w:r>
+        <w:t xml:space="preserve"> fletor</w:t>
+      </w:r>
+      <w:r>
+        <w:t>.</w:t>
+      </w:r>
+    </w:p>
+    <w:p>
+      <w:pPr>
+        <w:spacing w:after="168"/>
+        <w:ind w:firstLine="708"/>
+      </w:pPr>
+      <w:r>
+        <w:t>Para a determinação dos esforços, é importante definirmos duas entidades primárias: os carregamentos e os elementos de vigas.</w:t>
+      </w:r>
+      <w:r>
+        <w:t xml:space="preserve"> Sendo a</w:t>
+      </w:r>
+      <w:r>
+        <w:t>s características dos carregamentos são onde ele começa e termina, e seu comportamento de magnitude ao longo da sua atuação.</w:t>
+      </w:r>
+      <w:r>
+        <w:t xml:space="preserve"> Já o</w:t>
+      </w:r>
+      <w:r>
+        <w:t>s elementos de vigas são partes da estrutura homogêneas formadas por uma seção de propriedades geométricas conhecidas, um determinado material que o confere características físicas como elasticidade e capacidade de dilatação térmica e, por fim, um par de nós que determina sua posição na estrutura e sua condição de contorno para a resolução das equações.</w:t>
+      </w:r>
+    </w:p>
+    <w:p>
+      <w:pPr>
+        <w:spacing w:after="168"/>
+        <w:ind w:firstLine="708"/>
+      </w:pPr>
+      <w:r>
+        <w:t xml:space="preserve">O </w:t>
+      </w:r>
+      <w:r>
+        <w:t>algoritmo</w:t>
+      </w:r>
+      <w:r>
+        <w:t xml:space="preserve"> montado nessa fase estrutural foca em dividir o elemento na menor quantidade necessária para que se tenha menos trabalho computacional. Assim sendo, já é possível fazer a determinação das reações de apoio e, com as informações de carregamento, conseguimos calcular os esforços em qualquer ponto. Os nós, por sua vez, são delimitados quando há variação das propriedades da seção/material, quando há começo ou término da aplicação de cargas conhecidas, ou em pontos que determinam uma condição de contorno. Veja exemplo:</w:t>
+      </w:r>
+    </w:p>
+    <w:p>
+      <w:pPr>
+        <w:spacing w:after="168"/>
+        <w:ind w:firstLine="0"/>
+      </w:pPr>
+    </w:p>
+    <w:p>
+      <w:pPr>
+        <w:pStyle w:val="Legenda"/>
+        <w:keepNext/>
+      </w:pPr>
+      <w:r>
+        <w:lastRenderedPageBreak/>
+        <w:t xml:space="preserve">Figura </w:t>
+      </w:r>
+      <w:r>
+        <w:fldChar w:fldCharType="begin"/>
+      </w:r>
+      <w:r>
+        <w:instrText xml:space="preserve"> SEQ Figura \* ARABIC </w:instrText>
+      </w:r>
+      <w:r>
         <w:fldChar w:fldCharType="separate"/>
       </w:r>
       <w:r>
         <w:rPr>
           <w:noProof/>
         </w:rPr>
-        <w:t>(FERREIRA; NASCIMENTO, [s.d.])</w:t>
-      </w:r>
-      <w:r>
-        <w:rPr>
-          <w:rStyle w:val="Refdenotaderodap"/>
-        </w:rPr>
+        <w:t>1</w:t>
+      </w:r>
+      <w:r>
         <w:fldChar w:fldCharType="end"/>
       </w:r>
-    </w:p>
-    <w:p>
-      <w:pPr>
-        <w:spacing w:after="168"/>
-        <w:ind w:firstLine="708"/>
-      </w:pPr>
-      <w:r>
-        <w:t>O método, apesar de ser bastante abrangente, será usado apenas no contexto de elementos de vigas, isto quer dizer que contaremos apenas com a presença de esforços verticais e momento</w:t>
-      </w:r>
-      <w:r>
-        <w:t xml:space="preserve"> fletor</w:t>
-      </w:r>
-      <w:r>
-        <w:t>.</w:t>
-      </w:r>
-      <w:r>
-        <w:t xml:space="preserve"> </w:t>
-      </w:r>
-      <w:r>
-        <w:t>Para a determinação dos esforços, é importante definirmos duas entidades primárias: os carregamentos e os elementos de vigas.</w:t>
-      </w:r>
-    </w:p>
-    <w:p>
-      <w:pPr>
-        <w:spacing w:after="168"/>
-        <w:ind w:firstLine="708"/>
-      </w:pPr>
-      <w:r>
-        <w:t>As características dos carregamentos são onde ele começa e termina, e seu comportamento de magnitude ao longo da sua atuação.</w:t>
-      </w:r>
-    </w:p>
-    <w:p>
-      <w:pPr>
-        <w:spacing w:after="168"/>
-        <w:ind w:firstLine="708"/>
-      </w:pPr>
-      <w:r>
-        <w:t>Os elementos de vigas são partes da estrutura homogêneas formadas por uma seção de propriedades geométricas conhecidas, um determinado material que o confere características físicas como elasticidade e capacidade de dilatação térmica e, por fim, um par de nós que determina sua posição na estrutura e sua condição de contorno para a resolução das equações.</w:t>
-      </w:r>
-    </w:p>
-    <w:p>
-      <w:pPr>
-        <w:spacing w:after="168"/>
-        <w:ind w:firstLine="708"/>
-      </w:pPr>
-      <w:r>
-        <w:t xml:space="preserve">O </w:t>
-      </w:r>
-      <w:r>
-        <w:t>algoritmo</w:t>
-      </w:r>
-      <w:r>
-        <w:t xml:space="preserve"> montado nessa fase estrutural foca em dividir o elemento na menor quantidade necessária para que se tenha menos trabalho computacional. Assim sendo, já é possível fazer a determinação das reações de apoio e, com as informações de carregamento, conseguimos calcular os esforços em qualquer ponto. Os nós, por sua vez, são delimitados quando há variação das propriedades da seção/material, quando há começo ou término da aplicação de cargas conhecidas, ou em pontos que determinam uma condição de contorno. Veja exemplo:</w:t>
-      </w:r>
-    </w:p>
-    <w:p>
-      <w:pPr>
-        <w:spacing w:after="168"/>
-        <w:ind w:firstLine="0"/>
-      </w:pPr>
+      <w:r>
+        <w:t xml:space="preserve"> - Exemplo 1 de esquema de viga com nós indicados</w:t>
+      </w:r>
     </w:p>
     <w:p>
       <w:pPr>
@@ -5703,10 +5710,15 @@
     <w:p>
       <w:pPr>
         <w:spacing w:after="168"/>
+        <w:ind w:firstLine="0"/>
+      </w:pPr>
+    </w:p>
+    <w:p>
+      <w:pPr>
+        <w:spacing w:after="168"/>
         <w:ind w:firstLine="708"/>
       </w:pPr>
       <w:r>
-        <w:lastRenderedPageBreak/>
         <w:t>N1, N2 e N3 representados pela marcação de "X" são os nós que consideraremos nos cálculos. Sendo a ligação entre eles os elementos de viga (EV). Tradicionalmente, no método dos elementos finitos, se dividiria a estrutura em um número N de nós, mas em busca de simplicidade e velocidade em processamento, nos limitaremos aos pontos críticos.</w:t>
       </w:r>
       <w:r>
@@ -5736,6 +5748,51 @@
       <w:r>
         <w:t xml:space="preserve"> </w:t>
       </w:r>
+    </w:p>
+    <w:p>
+      <w:pPr>
+        <w:pStyle w:val="Legenda"/>
+        <w:keepNext/>
+      </w:pPr>
+      <w:r>
+        <w:t xml:space="preserve">Figura </w:t>
+      </w:r>
+      <w:r>
+        <w:fldChar w:fldCharType="begin"/>
+      </w:r>
+      <w:r>
+        <w:instrText xml:space="preserve"> SEQ Figura \* ARABIC </w:instrText>
+      </w:r>
+      <w:r>
+        <w:fldChar w:fldCharType="separate"/>
+      </w:r>
+      <w:r>
+        <w:rPr>
+          <w:noProof/>
+        </w:rPr>
+        <w:t>2</w:t>
+      </w:r>
+      <w:r>
+        <w:fldChar w:fldCharType="end"/>
+      </w:r>
+      <w:r>
+        <w:t xml:space="preserve"> - </w:t>
+      </w:r>
+      <w:r>
+        <w:t xml:space="preserve">Exemplo </w:t>
+      </w:r>
+      <w:r>
+        <w:t xml:space="preserve">2 de </w:t>
+      </w:r>
+      <w:r>
+        <w:t>esquema de viga com nós indicados</w:t>
+      </w:r>
+    </w:p>
+    <w:p>
+      <w:pPr>
+        <w:spacing w:after="168"/>
+        <w:ind w:firstLine="0"/>
+      </w:pPr>
       <w:r>
         <w:rPr>
           <w:noProof/>
@@ -5832,6 +5889,7 @@
         <w:ind w:firstLine="708"/>
       </w:pPr>
       <w:r>
+        <w:lastRenderedPageBreak/>
         <w:t>S</w:t>
       </w:r>
       <w:r>
@@ -5872,6 +5930,36 @@
       </w:r>
       <w:r>
         <w:t>e possui módulo de elasticidade I e módulo de rigidez E:</w:t>
+      </w:r>
+    </w:p>
+    <w:p>
+      <w:pPr>
+        <w:pStyle w:val="Legenda"/>
+        <w:keepNext/>
+      </w:pPr>
+      <w:r>
+        <w:t xml:space="preserve">Figura </w:t>
+      </w:r>
+      <w:r>
+        <w:fldChar w:fldCharType="begin"/>
+      </w:r>
+      <w:r>
+        <w:instrText xml:space="preserve"> SEQ Figura \* ARABIC </w:instrText>
+      </w:r>
+      <w:r>
+        <w:fldChar w:fldCharType="separate"/>
+      </w:r>
+      <w:r>
+        <w:rPr>
+          <w:noProof/>
+        </w:rPr>
+        <w:t>3</w:t>
+      </w:r>
+      <w:r>
+        <w:fldChar w:fldCharType="end"/>
+      </w:r>
+      <w:r>
+        <w:t xml:space="preserve"> - Elemento de viga</w:t>
       </w:r>
     </w:p>
     <w:p>
@@ -5884,7 +5972,6 @@
         <w:rPr>
           <w:noProof/>
         </w:rPr>
-        <w:lastRenderedPageBreak/>
         <w:drawing>
           <wp:inline distT="0" distB="0" distL="0" distR="0" wp14:anchorId="65F2145B" wp14:editId="00903AF5">
             <wp:extent cx="3567165" cy="1351449"/>
@@ -9174,6 +9261,7 @@
         <w:rPr>
           <w:rFonts w:eastAsiaTheme="minorEastAsia"/>
         </w:rPr>
+        <w:lastRenderedPageBreak/>
         <w:t xml:space="preserve">Agora </w:t>
       </w:r>
       <w:r>
@@ -9440,7 +9528,6 @@
             <w:rPr>
               <w:rFonts w:ascii="Cambria Math" w:eastAsiaTheme="minorEastAsia" w:hAnsi="Cambria Math"/>
             </w:rPr>
-            <w:lastRenderedPageBreak/>
             <m:t>M</m:t>
           </m:r>
           <m:d>
@@ -11159,7 +11246,6 @@
         <w:rPr>
           <w:rFonts w:eastAsiaTheme="minorEastAsia"/>
         </w:rPr>
-        <w:lastRenderedPageBreak/>
         <w:t>C</w:t>
       </w:r>
       <w:r>
@@ -12261,6 +12347,7 @@
         <w:rPr>
           <w:rFonts w:eastAsiaTheme="minorEastAsia"/>
         </w:rPr>
+        <w:lastRenderedPageBreak/>
         <w:t xml:space="preserve">Podemos determinar </w:t>
       </w:r>
       <m:oMath>
@@ -15297,7 +15384,6 @@
         <w:rPr>
           <w:rFonts w:eastAsiaTheme="minorEastAsia"/>
         </w:rPr>
-        <w:lastRenderedPageBreak/>
         <w:t>Essa equação nos permite achar esforços ou deslocamentos em várias situações</w:t>
       </w:r>
       <w:r>
@@ -15375,6 +15461,36 @@
           <w:rFonts w:eastAsiaTheme="minorEastAsia"/>
         </w:rPr>
       </w:pPr>
+    </w:p>
+    <w:p>
+      <w:pPr>
+        <w:pStyle w:val="Legenda"/>
+        <w:keepNext/>
+      </w:pPr>
+      <w:r>
+        <w:t xml:space="preserve">Figura </w:t>
+      </w:r>
+      <w:r>
+        <w:fldChar w:fldCharType="begin"/>
+      </w:r>
+      <w:r>
+        <w:instrText xml:space="preserve"> SEQ Figura \* ARABIC </w:instrText>
+      </w:r>
+      <w:r>
+        <w:fldChar w:fldCharType="separate"/>
+      </w:r>
+      <w:r>
+        <w:rPr>
+          <w:noProof/>
+        </w:rPr>
+        <w:t>4</w:t>
+      </w:r>
+      <w:r>
+        <w:fldChar w:fldCharType="end"/>
+      </w:r>
+      <w:r>
+        <w:t xml:space="preserve"> - Dois elementos de viga unidos</w:t>
+      </w:r>
     </w:p>
     <w:p>
       <w:pPr>
@@ -17792,14 +17908,7 @@
         <w:rPr>
           <w:rFonts w:eastAsiaTheme="minorEastAsia"/>
         </w:rPr>
-        <w:t xml:space="preserve">. Mas é </w:t>
-      </w:r>
-      <w:r>
-        <w:rPr>
-          <w:rFonts w:eastAsiaTheme="minorEastAsia"/>
-        </w:rPr>
-        <w:lastRenderedPageBreak/>
-        <w:t>curioso perceber que, na verdade, existe uma lógica de que a matriz de rigidez global é a soma das matrizes locais, mas, como a dimensão é diferente, essas linhas e colunas extras vão sendo preenchidas com zero dependendo da posição do elemento de viga na viga. Nesse caso t</w:t>
+        <w:t>. Mas é curioso perceber que, na verdade, existe uma lógica de que a matriz de rigidez global é a soma das matrizes locais, mas, como a dimensão é diferente, essas linhas e colunas extras vão sendo preenchidas com zero dependendo da posição do elemento de viga na viga. Nesse caso t</w:t>
       </w:r>
       <w:r>
         <w:rPr>
@@ -21963,6 +22072,7 @@
     <w:p/>
     <w:p>
       <w:r>
+        <w:lastRenderedPageBreak/>
         <w:t>Simplesmente Apoiado. Possui seu deslocamento vertical nulo (0), porém permite rotação (1). Por conta disso, veremos que matricialmente</w:t>
       </w:r>
       <w:r>
@@ -21973,6 +22083,36 @@
       </w:r>
       <w:r>
         <w:t>. Visualmente representaremos ele assim (a cruz representa apenas o nó)</w:t>
+      </w:r>
+    </w:p>
+    <w:p>
+      <w:pPr>
+        <w:pStyle w:val="Legenda"/>
+        <w:keepNext/>
+      </w:pPr>
+      <w:r>
+        <w:t xml:space="preserve">Figura </w:t>
+      </w:r>
+      <w:r>
+        <w:fldChar w:fldCharType="begin"/>
+      </w:r>
+      <w:r>
+        <w:instrText xml:space="preserve"> SEQ Figura \* ARABIC </w:instrText>
+      </w:r>
+      <w:r>
+        <w:fldChar w:fldCharType="separate"/>
+      </w:r>
+      <w:r>
+        <w:rPr>
+          <w:noProof/>
+        </w:rPr>
+        <w:t>5</w:t>
+      </w:r>
+      <w:r>
+        <w:fldChar w:fldCharType="end"/>
+      </w:r>
+      <w:r>
+        <w:t xml:space="preserve"> - Nó de apoio simples</w:t>
       </w:r>
     </w:p>
     <w:p>
@@ -21985,7 +22125,6 @@
         <w:rPr>
           <w:noProof/>
         </w:rPr>
-        <w:lastRenderedPageBreak/>
         <w:drawing>
           <wp:inline distT="0" distB="0" distL="0" distR="0" wp14:anchorId="46CD7F4E" wp14:editId="5499A9A7">
             <wp:extent cx="1295400" cy="1485900"/>
@@ -22030,6 +22169,36 @@
     </w:p>
     <w:p>
       <w:pPr>
+        <w:pStyle w:val="Legenda"/>
+        <w:keepNext/>
+      </w:pPr>
+      <w:r>
+        <w:t xml:space="preserve">Figura </w:t>
+      </w:r>
+      <w:r>
+        <w:fldChar w:fldCharType="begin"/>
+      </w:r>
+      <w:r>
+        <w:instrText xml:space="preserve"> SEQ Figura \* ARABIC </w:instrText>
+      </w:r>
+      <w:r>
+        <w:fldChar w:fldCharType="separate"/>
+      </w:r>
+      <w:r>
+        <w:rPr>
+          <w:noProof/>
+        </w:rPr>
+        <w:t>6</w:t>
+      </w:r>
+      <w:r>
+        <w:fldChar w:fldCharType="end"/>
+      </w:r>
+      <w:r>
+        <w:t xml:space="preserve"> - Nó de apoio engastado</w:t>
+      </w:r>
+    </w:p>
+    <w:p>
+      <w:pPr>
         <w:spacing w:after="168"/>
         <w:ind w:firstLine="708"/>
         <w:jc w:val="center"/>
@@ -22085,6 +22254,36 @@
     </w:p>
     <w:p>
       <w:pPr>
+        <w:pStyle w:val="Legenda"/>
+        <w:keepNext/>
+      </w:pPr>
+      <w:r>
+        <w:t xml:space="preserve">Figura </w:t>
+      </w:r>
+      <w:r>
+        <w:fldChar w:fldCharType="begin"/>
+      </w:r>
+      <w:r>
+        <w:instrText xml:space="preserve"> SEQ Figura \* ARABIC </w:instrText>
+      </w:r>
+      <w:r>
+        <w:fldChar w:fldCharType="separate"/>
+      </w:r>
+      <w:r>
+        <w:rPr>
+          <w:noProof/>
+        </w:rPr>
+        <w:t>7</w:t>
+      </w:r>
+      <w:r>
+        <w:fldChar w:fldCharType="end"/>
+      </w:r>
+      <w:r>
+        <w:t xml:space="preserve"> - Nó de meio e de ponta</w:t>
+      </w:r>
+    </w:p>
+    <w:p>
+      <w:pPr>
         <w:spacing w:after="168"/>
         <w:ind w:firstLine="708"/>
         <w:jc w:val="center"/>
@@ -22233,6 +22432,37 @@
     </w:p>
     <w:p>
       <w:pPr>
+        <w:pStyle w:val="Legenda"/>
+        <w:keepNext/>
+      </w:pPr>
+      <w:r>
+        <w:lastRenderedPageBreak/>
+        <w:t xml:space="preserve">Figura </w:t>
+      </w:r>
+      <w:r>
+        <w:fldChar w:fldCharType="begin"/>
+      </w:r>
+      <w:r>
+        <w:instrText xml:space="preserve"> SEQ Figura \* ARABIC </w:instrText>
+      </w:r>
+      <w:r>
+        <w:fldChar w:fldCharType="separate"/>
+      </w:r>
+      <w:r>
+        <w:rPr>
+          <w:noProof/>
+        </w:rPr>
+        <w:t>8</w:t>
+      </w:r>
+      <w:r>
+        <w:fldChar w:fldCharType="end"/>
+      </w:r>
+      <w:r>
+        <w:t xml:space="preserve"> - Exemplo de viga a ser calculada</w:t>
+      </w:r>
+    </w:p>
+    <w:p>
+      <w:pPr>
         <w:spacing w:after="168"/>
         <w:ind w:firstLine="708"/>
         <w:jc w:val="center"/>
@@ -22294,7 +22524,6 @@
         <w:rPr>
           <w:rFonts w:eastAsiaTheme="minorEastAsia"/>
         </w:rPr>
-        <w:lastRenderedPageBreak/>
         <w:t xml:space="preserve">Repare que já temos todos os valores necessários para ter a matriz de rigidez global. Assim, </w:t>
       </w:r>
       <w:r>
@@ -22831,6 +23060,36 @@
     </w:p>
     <w:p>
       <w:pPr>
+        <w:pStyle w:val="Legenda"/>
+        <w:keepNext/>
+      </w:pPr>
+      <w:r>
+        <w:t xml:space="preserve">Figura </w:t>
+      </w:r>
+      <w:r>
+        <w:fldChar w:fldCharType="begin"/>
+      </w:r>
+      <w:r>
+        <w:instrText xml:space="preserve"> SEQ Figura \* ARABIC </w:instrText>
+      </w:r>
+      <w:r>
+        <w:fldChar w:fldCharType="separate"/>
+      </w:r>
+      <w:r>
+        <w:rPr>
+          <w:noProof/>
+        </w:rPr>
+        <w:t>9</w:t>
+      </w:r>
+      <w:r>
+        <w:fldChar w:fldCharType="end"/>
+      </w:r>
+      <w:r>
+        <w:t xml:space="preserve"> - Viga separada em dois elementos</w:t>
+      </w:r>
+    </w:p>
+    <w:p>
+      <w:pPr>
         <w:spacing w:after="168"/>
         <w:ind w:firstLine="0"/>
         <w:jc w:val="center"/>
@@ -22897,6 +23156,37 @@
     </w:p>
     <w:p>
       <w:pPr>
+        <w:pStyle w:val="Legenda"/>
+        <w:keepNext/>
+      </w:pPr>
+      <w:r>
+        <w:lastRenderedPageBreak/>
+        <w:t xml:space="preserve">Figura </w:t>
+      </w:r>
+      <w:r>
+        <w:fldChar w:fldCharType="begin"/>
+      </w:r>
+      <w:r>
+        <w:instrText xml:space="preserve"> SEQ Figura \* ARABIC </w:instrText>
+      </w:r>
+      <w:r>
+        <w:fldChar w:fldCharType="separate"/>
+      </w:r>
+      <w:r>
+        <w:rPr>
+          <w:noProof/>
+        </w:rPr>
+        <w:t>10</w:t>
+      </w:r>
+      <w:r>
+        <w:fldChar w:fldCharType="end"/>
+      </w:r>
+      <w:r>
+        <w:t xml:space="preserve"> - Esforços calculados em cada elemento de viga</w:t>
+      </w:r>
+    </w:p>
+    <w:p>
+      <w:pPr>
         <w:spacing w:after="168"/>
         <w:ind w:firstLine="0"/>
         <w:rPr>
@@ -22969,6 +23259,36 @@
     </w:p>
     <w:p>
       <w:pPr>
+        <w:pStyle w:val="Legenda"/>
+        <w:keepNext/>
+      </w:pPr>
+      <w:r>
+        <w:t xml:space="preserve">Figura </w:t>
+      </w:r>
+      <w:r>
+        <w:fldChar w:fldCharType="begin"/>
+      </w:r>
+      <w:r>
+        <w:instrText xml:space="preserve"> SEQ Figura \* ARABIC </w:instrText>
+      </w:r>
+      <w:r>
+        <w:fldChar w:fldCharType="separate"/>
+      </w:r>
+      <w:r>
+        <w:rPr>
+          <w:noProof/>
+        </w:rPr>
+        <w:t>11</w:t>
+      </w:r>
+      <w:r>
+        <w:fldChar w:fldCharType="end"/>
+      </w:r>
+      <w:r>
+        <w:t xml:space="preserve"> - Esforços calculados na viga</w:t>
+      </w:r>
+    </w:p>
+    <w:p>
+      <w:pPr>
         <w:spacing w:after="168"/>
         <w:ind w:firstLine="0"/>
         <w:jc w:val="center"/>
@@ -23047,7 +23367,6 @@
             <w:rPr>
               <w:rFonts w:ascii="Cambria Math" w:hAnsi="Cambria Math"/>
             </w:rPr>
-            <w:lastRenderedPageBreak/>
             <m:t>E=</m:t>
           </m:r>
           <m:d>
@@ -23241,24 +23560,6 @@
           <w:rFonts w:eastAsiaTheme="minorEastAsia"/>
         </w:rPr>
       </w:pPr>
-    </w:p>
-    <w:p>
-      <w:pPr>
-        <w:spacing w:after="168"/>
-        <w:ind w:firstLine="0"/>
-        <w:rPr>
-          <w:rFonts w:eastAsiaTheme="minorEastAsia"/>
-        </w:rPr>
-      </w:pPr>
-    </w:p>
-    <w:p>
-      <w:pPr>
-        <w:spacing w:after="168"/>
-        <w:ind w:firstLine="708"/>
-        <w:rPr>
-          <w:rFonts w:eastAsiaTheme="minorEastAsia"/>
-        </w:rPr>
-      </w:pPr>
       <w:r>
         <w:rPr>
           <w:rFonts w:eastAsiaTheme="minorEastAsia"/>
@@ -23480,21 +23781,7 @@
         <w:rPr>
           <w:rFonts w:eastAsiaTheme="minorEastAsia"/>
         </w:rPr>
-        <w:t>, conseguimos obter seis equações e dete</w:t>
-      </w:r>
-      <w:proofErr w:type="spellStart"/>
-      <w:r>
-        <w:rPr>
-          <w:rFonts w:eastAsiaTheme="minorEastAsia"/>
-        </w:rPr>
-        <w:t>rminar</w:t>
-      </w:r>
-      <w:proofErr w:type="spellEnd"/>
-      <w:r>
-        <w:rPr>
-          <w:rFonts w:eastAsiaTheme="minorEastAsia"/>
-        </w:rPr>
-        <w:t xml:space="preserve"> todos os valores.</w:t>
+        <w:t>, conseguimos obter seis equações e determinar todos os valores.</w:t>
       </w:r>
     </w:p>
     <w:p>
@@ -23833,7 +24120,6 @@
         <w:t xml:space="preserve"> partes: </w:t>
       </w:r>
       <w:r>
-        <w:lastRenderedPageBreak/>
         <w:t>informações</w:t>
       </w:r>
       <w:r>
@@ -24435,6 +24721,7 @@
           <w:rPr>
             <w:rFonts w:ascii="Cambria Math" w:hAnsi="Cambria Math"/>
           </w:rPr>
+          <w:lastRenderedPageBreak/>
           <m:t xml:space="preserve">d </m:t>
         </m:r>
       </m:oMath>
@@ -25787,7 +26074,7 @@
         <w:rPr>
           <w:noProof/>
         </w:rPr>
-        <w:t>1</w:t>
+        <w:t>12</w:t>
       </w:r>
       <w:r>
         <w:fldChar w:fldCharType="end"/>
@@ -26053,7 +26340,7 @@
         <w:rPr>
           <w:noProof/>
         </w:rPr>
-        <w:t>2</w:t>
+        <w:t>13</w:t>
       </w:r>
       <w:r>
         <w:fldChar w:fldCharType="end"/>
@@ -26488,8 +26775,6 @@
       <w:pPr>
         <w:spacing w:after="168"/>
       </w:pPr>
-      <w:bookmarkStart w:id="14" w:name="_GoBack"/>
-      <w:bookmarkEnd w:id="14"/>
     </w:p>
     <w:p>
       <w:pPr>
@@ -26522,7 +26807,7 @@
         <w:pStyle w:val="Legenda"/>
         <w:keepNext/>
       </w:pPr>
-      <w:bookmarkStart w:id="15" w:name="_Toc33901704"/>
+      <w:bookmarkStart w:id="14" w:name="_Toc33901704"/>
       <w:r>
         <w:t xml:space="preserve">Gráfico </w:t>
       </w:r>
@@ -26550,7 +26835,7 @@
       <w:r>
         <w:t>Proposta da literatura</w:t>
       </w:r>
-      <w:bookmarkEnd w:id="15"/>
+      <w:bookmarkEnd w:id="14"/>
     </w:p>
     <w:p>
       <w:pPr>
@@ -26635,7 +26920,7 @@
         <w:rPr>
           <w:rStyle w:val="Refdenotaderodap"/>
         </w:rPr>
-        <w:footnoteReference w:id="4"/>
+        <w:footnoteReference w:id="5"/>
       </w:r>
       <w:r>
         <w:t xml:space="preserve"> </w:t>
@@ -26652,7 +26937,7 @@
         <w:pStyle w:val="Legenda"/>
         <w:keepNext/>
       </w:pPr>
-      <w:bookmarkStart w:id="16" w:name="_Toc33901705"/>
+      <w:bookmarkStart w:id="15" w:name="_Toc33901705"/>
       <w:r>
         <w:lastRenderedPageBreak/>
         <w:t xml:space="preserve">Gráfico </w:t>
@@ -26681,7 +26966,7 @@
       <w:r>
         <w:t>Proposta de reta para determinação de altura da viga dado seu comprimento</w:t>
       </w:r>
-      <w:bookmarkEnd w:id="16"/>
+      <w:bookmarkEnd w:id="15"/>
     </w:p>
     <w:p>
       <w:pPr>
@@ -26837,7 +27122,7 @@
         <w:keepNext/>
         <w:jc w:val="both"/>
       </w:pPr>
-      <w:bookmarkStart w:id="17" w:name="_Toc33901706"/>
+      <w:bookmarkStart w:id="16" w:name="_Toc33901706"/>
       <w:r>
         <w:lastRenderedPageBreak/>
         <w:t xml:space="preserve">Gráfico </w:t>
@@ -26866,7 +27151,7 @@
       <w:r>
         <w:t>Proposta de reta que passa na origem para determinação de altura da viga dado seu comprimento</w:t>
       </w:r>
-      <w:bookmarkEnd w:id="17"/>
+      <w:bookmarkEnd w:id="16"/>
     </w:p>
     <w:p>
       <w:pPr>
@@ -27005,7 +27290,7 @@
         <w:pStyle w:val="Legenda"/>
         <w:keepNext/>
       </w:pPr>
-      <w:bookmarkStart w:id="18" w:name="_Toc33901707"/>
+      <w:bookmarkStart w:id="17" w:name="_Toc33901707"/>
       <w:r>
         <w:t xml:space="preserve">Gráfico </w:t>
       </w:r>
@@ -27033,7 +27318,7 @@
       <w:r>
         <w:t>Proposta de parábola para determinação de altura da viga dado seu comprimento</w:t>
       </w:r>
-      <w:bookmarkEnd w:id="18"/>
+      <w:bookmarkEnd w:id="17"/>
     </w:p>
     <w:p>
       <w:pPr>
@@ -27189,7 +27474,7 @@
         <w:pStyle w:val="Legenda"/>
         <w:keepNext/>
       </w:pPr>
-      <w:bookmarkStart w:id="19" w:name="_Toc33901708"/>
+      <w:bookmarkStart w:id="18" w:name="_Toc33901708"/>
       <w:r>
         <w:lastRenderedPageBreak/>
         <w:t xml:space="preserve">Gráfico </w:t>
@@ -27218,7 +27503,7 @@
       <w:r>
         <w:t>Propostas para determinação de altura da viga dado seu comprimento</w:t>
       </w:r>
-      <w:bookmarkEnd w:id="19"/>
+      <w:bookmarkEnd w:id="18"/>
     </w:p>
     <w:p>
       <w:pPr>
@@ -27273,11 +27558,11 @@
       <w:pPr>
         <w:pStyle w:val="Ttulo2"/>
       </w:pPr>
-      <w:bookmarkStart w:id="20" w:name="_Toc33899309"/>
+      <w:bookmarkStart w:id="19" w:name="_Toc33899309"/>
       <w:r>
         <w:t>5.2 Relação entre vão e seu custo</w:t>
       </w:r>
-      <w:bookmarkEnd w:id="20"/>
+      <w:bookmarkEnd w:id="19"/>
     </w:p>
     <w:p>
       <w:r>
@@ -27370,7 +27655,7 @@
         <w:pStyle w:val="Legenda"/>
         <w:keepNext/>
       </w:pPr>
-      <w:bookmarkStart w:id="21" w:name="_Toc33901750"/>
+      <w:bookmarkStart w:id="20" w:name="_Toc33901750"/>
       <w:r>
         <w:t xml:space="preserve">Tabela </w:t>
       </w:r>
@@ -27398,7 +27683,7 @@
       <w:r>
         <w:t>Melhores vigas por comprimento e coluna custo/comprimento</w:t>
       </w:r>
-      <w:bookmarkEnd w:id="21"/>
+      <w:bookmarkEnd w:id="20"/>
     </w:p>
     <w:p>
       <w:pPr>
@@ -27511,7 +27796,7 @@
         <w:pStyle w:val="Legenda"/>
         <w:keepNext/>
       </w:pPr>
-      <w:bookmarkStart w:id="22" w:name="_Toc33901709"/>
+      <w:bookmarkStart w:id="21" w:name="_Toc33901709"/>
       <w:r>
         <w:t xml:space="preserve">Gráfico </w:t>
       </w:r>
@@ -27539,7 +27824,7 @@
       <w:r>
         <w:t>Relação entre comprimento da viga e seu custo</w:t>
       </w:r>
-      <w:bookmarkEnd w:id="22"/>
+      <w:bookmarkEnd w:id="21"/>
     </w:p>
     <w:p>
       <w:pPr>
@@ -27620,7 +27905,7 @@
         <w:pStyle w:val="Legenda"/>
         <w:keepNext/>
       </w:pPr>
-      <w:bookmarkStart w:id="23" w:name="_Toc33901710"/>
+      <w:bookmarkStart w:id="22" w:name="_Toc33901710"/>
       <w:r>
         <w:t xml:space="preserve">Gráfico </w:t>
       </w:r>
@@ -27648,7 +27933,7 @@
       <w:r>
         <w:t>Relação entre comprimento da viga e seu custo e proposta de parábola</w:t>
       </w:r>
-      <w:bookmarkEnd w:id="23"/>
+      <w:bookmarkEnd w:id="22"/>
     </w:p>
     <w:p>
       <w:pPr>
@@ -27712,7 +27997,7 @@
       <w:pPr>
         <w:pStyle w:val="Ttulo2"/>
       </w:pPr>
-      <w:bookmarkStart w:id="24" w:name="_Toc33899310"/>
+      <w:bookmarkStart w:id="23" w:name="_Toc33899310"/>
       <w:r>
         <w:t xml:space="preserve">5.3 </w:t>
       </w:r>
@@ -27722,7 +28007,7 @@
       <w:r>
         <w:t>mpacto da retirada de barras no custo da viga</w:t>
       </w:r>
-      <w:bookmarkEnd w:id="24"/>
+      <w:bookmarkEnd w:id="23"/>
     </w:p>
     <w:p>
       <w:r>
@@ -27782,7 +28067,7 @@
         <w:pStyle w:val="Legenda"/>
         <w:keepNext/>
       </w:pPr>
-      <w:bookmarkStart w:id="25" w:name="_Toc33901751"/>
+      <w:bookmarkStart w:id="24" w:name="_Toc33901751"/>
       <w:r>
         <w:t xml:space="preserve">Tabela </w:t>
       </w:r>
@@ -27810,7 +28095,7 @@
       <w:r>
         <w:t>Custo de vigas com e ser retirada de barras</w:t>
       </w:r>
-      <w:bookmarkEnd w:id="25"/>
+      <w:bookmarkEnd w:id="24"/>
     </w:p>
     <w:p>
       <w:pPr>
@@ -27898,7 +28183,7 @@
         <w:pStyle w:val="Legenda"/>
         <w:keepNext/>
       </w:pPr>
-      <w:bookmarkStart w:id="26" w:name="_Toc33901752"/>
+      <w:bookmarkStart w:id="25" w:name="_Toc33901752"/>
       <w:r>
         <w:lastRenderedPageBreak/>
         <w:t xml:space="preserve">Tabela </w:t>
@@ -27927,7 +28212,7 @@
       <w:r>
         <w:t>Demonstração do impacto do custo com a retirada de barras</w:t>
       </w:r>
-      <w:bookmarkEnd w:id="26"/>
+      <w:bookmarkEnd w:id="25"/>
     </w:p>
     <w:p>
       <w:pPr>
@@ -28034,12 +28319,12 @@
       <w:pPr>
         <w:pStyle w:val="Ttulo1"/>
       </w:pPr>
-      <w:bookmarkStart w:id="27" w:name="_Toc33899311"/>
+      <w:bookmarkStart w:id="26" w:name="_Toc33899311"/>
       <w:r>
         <w:lastRenderedPageBreak/>
         <w:t>6 ANÁLISE DOS RESULTADO</w:t>
       </w:r>
-      <w:bookmarkEnd w:id="27"/>
+      <w:bookmarkEnd w:id="26"/>
     </w:p>
     <w:p/>
     <w:p/>
@@ -28069,12 +28354,12 @@
       <w:pPr>
         <w:pStyle w:val="Ttulo1"/>
       </w:pPr>
-      <w:bookmarkStart w:id="28" w:name="_Toc33899312"/>
+      <w:bookmarkStart w:id="27" w:name="_Toc33899312"/>
       <w:r>
         <w:lastRenderedPageBreak/>
         <w:t>7 CONCLUSÃO</w:t>
       </w:r>
-      <w:bookmarkEnd w:id="28"/>
+      <w:bookmarkEnd w:id="27"/>
     </w:p>
     <w:p>
       <w:r>
@@ -28267,12 +28552,18 @@
           <w:szCs w:val="24"/>
         </w:rPr>
       </w:pPr>
-      <w:bookmarkStart w:id="29" w:name="_Toc33899313"/>
+      <w:bookmarkStart w:id="28" w:name="_Toc33899313"/>
       <w:r>
         <w:lastRenderedPageBreak/>
-        <w:t>REFERÊNCIAS BIBLIOGRáFICAS</w:t>
-      </w:r>
-      <w:bookmarkEnd w:id="29"/>
+        <w:t>REFERÊNCIAS BIBLIOGR</w:t>
+      </w:r>
+      <w:r>
+        <w:t>Á</w:t>
+      </w:r>
+      <w:r>
+        <w:t>FICAS</w:t>
+      </w:r>
+      <w:bookmarkEnd w:id="28"/>
     </w:p>
     <w:p/>
     <w:p>
@@ -28671,11 +28962,13 @@
         <w:pStyle w:val="Ttulo1"/>
         <w:jc w:val="center"/>
       </w:pPr>
-      <w:bookmarkStart w:id="30" w:name="_Toc33899314"/>
+      <w:bookmarkStart w:id="29" w:name="_Toc33899314"/>
+      <w:bookmarkStart w:id="30" w:name="_GoBack"/>
+      <w:bookmarkEnd w:id="30"/>
       <w:r>
         <w:t>ANEXO</w:t>
       </w:r>
-      <w:bookmarkEnd w:id="30"/>
+      <w:bookmarkEnd w:id="29"/>
     </w:p>
     <w:p>
       <w:pPr>
@@ -29070,6 +29363,61 @@
     </w:p>
   </w:footnote>
   <w:footnote w:id="4">
+    <w:p>
+      <w:pPr>
+        <w:pStyle w:val="Textodenotaderodap"/>
+      </w:pPr>
+      <w:r>
+        <w:rPr>
+          <w:rStyle w:val="Refdenotaderodap"/>
+        </w:rPr>
+        <w:footnoteRef/>
+      </w:r>
+      <w:r>
+        <w:t xml:space="preserve"> </w:t>
+      </w:r>
+      <w:r>
+        <w:t>Mais informações consultar o</w:t>
+      </w:r>
+      <w:r>
+        <w:t xml:space="preserve"> trabalho de </w:t>
+      </w:r>
+      <w:r>
+        <w:rPr>
+          <w:rStyle w:val="Refdenotaderodap"/>
+        </w:rPr>
+        <w:fldChar w:fldCharType="begin" w:fldLock="1"/>
+      </w:r>
+      <w:r>
+        <w:instrText>ADDIN CSL_CITATION {"citationItems":[{"id":"ITEM-1","itemData":{"author":[{"dropping-particle":"","family":"Ferreira","given":"Rangel","non-dropping-particle":"","parse-names":false,"suffix":""},{"dropping-particle":"","family":"Nascimento","given":"D O","non-dropping-particle":"","parse-names":false,"suffix":""}],"id":"ITEM-1","issued":{"date-parts":[["0"]]},"title":"Unesp UNIVERSIDADE ESTADUAL PAULISTA FACULDADE DE ENGENHARIA DE ILHA SOLTEIRA PROGRAMA DE PÓS-GRADUAÇÃO EM ENGENHARIA MECÂNICA ANÁLISE DINÂMICA DE VIGAS UTILIZANDO O ELEMENTO FINITO DE TIMOSHENKO COM REFINAMENTO P-ADAPTATIVO","type":"report"},"uris":["http://www.mendeley.com/documents/?uuid=d0fd4144-a6fc-3285-8d14-0e9a1f8d4bf3"]}],"mendeley":{"formattedCitation":"(FERREIRA; NASCIMENTO, [s.d.])","plainTextFormattedCitation":"(FERREIRA; NASCIMENTO, [s.d.])","previouslyFormattedCitation":"(FERREIRA; NASCIMENTO, [s.d.])"},"properties":{"noteIndex":0},"schema":"https://github.com/citation-style-language/schema/raw/master/csl-citation.json"}</w:instrText>
+      </w:r>
+      <w:r>
+        <w:rPr>
+          <w:rStyle w:val="Refdenotaderodap"/>
+        </w:rPr>
+        <w:fldChar w:fldCharType="separate"/>
+      </w:r>
+      <w:r>
+        <w:rPr>
+          <w:noProof/>
+        </w:rPr>
+        <w:t>FERREIRA</w:t>
+      </w:r>
+      <w:r>
+        <w:rPr>
+          <w:rStyle w:val="Refdenotaderodap"/>
+        </w:rPr>
+        <w:fldChar w:fldCharType="end"/>
+      </w:r>
+      <w:r>
+        <w:t xml:space="preserve"> em </w:t>
+      </w:r>
+      <w:r>
+        <w:t>ANÁLISE DINÂMICA DE VIGAS UTILIZANDO O ELEMENTO FINITO DE TIMOSHENKO COM REFINAMENTO P-ADAPTATIVO</w:t>
+      </w:r>
+    </w:p>
+  </w:footnote>
+  <w:footnote w:id="5">
     <w:p>
       <w:pPr>
         <w:pStyle w:val="Textodenotaderodap"/>
@@ -34096,7 +34444,7 @@
 </file>
 
 <file path=customXml/itemProps1.xml><?xml version="1.0" encoding="utf-8"?>
-<ds:datastoreItem xmlns:ds="http://schemas.openxmlformats.org/officeDocument/2006/customXml" ds:itemID="{D8D05ABD-34C2-F94F-9878-B011EB953BEB}">
+<ds:datastoreItem xmlns:ds="http://schemas.openxmlformats.org/officeDocument/2006/customXml" ds:itemID="{2EAB4CB3-BBD8-5B4F-8290-3D13E75BE0C8}">
   <ds:schemaRefs>
     <ds:schemaRef ds:uri="http://schemas.openxmlformats.org/officeDocument/2006/bibliography"/>
   </ds:schemaRefs>

</xml_diff>